<commit_message>
Fixed spelling errors in my postmorterm
</commit_message>
<xml_diff>
--- a/Postmorterms&Assetslists/Callum Walsh Design Master Class Project Postmortem.docx
+++ b/Postmorterms&Assetslists/Callum Walsh Design Master Class Project Postmortem.docx
@@ -1,6 +1,6 @@
 
 <file path=word/document.xml><?xml version="1.0" encoding="utf-8"?>
-<w:document xmlns:ve="http://schemas.openxmlformats.org/markup-compatibility/2006" xmlns:o="urn:schemas-microsoft-com:office:office" xmlns:r="http://schemas.openxmlformats.org/officeDocument/2006/relationships" xmlns:m="http://schemas.openxmlformats.org/officeDocument/2006/math" xmlns:v="urn:schemas-microsoft-com:vml" xmlns:wp="http://schemas.openxmlformats.org/drawingml/2006/wordprocessingDrawing" xmlns:w10="urn:schemas-microsoft-com:office:word" xmlns:w="http://schemas.openxmlformats.org/wordprocessingml/2006/main" xmlns:wne="http://schemas.microsoft.com/office/word/2006/wordml">
+<w:document xmlns:wpc="http://schemas.microsoft.com/office/word/2010/wordprocessingCanvas" xmlns:cx="http://schemas.microsoft.com/office/drawing/2014/chartex" xmlns:cx1="http://schemas.microsoft.com/office/drawing/2015/9/8/chartex" xmlns:cx2="http://schemas.microsoft.com/office/drawing/2015/10/21/chartex" xmlns:cx3="http://schemas.microsoft.com/office/drawing/2016/5/9/chartex" xmlns:cx4="http://schemas.microsoft.com/office/drawing/2016/5/10/chartex" xmlns:cx5="http://schemas.microsoft.com/office/drawing/2016/5/11/chartex" xmlns:cx6="http://schemas.microsoft.com/office/drawing/2016/5/12/chartex" xmlns:cx7="http://schemas.microsoft.com/office/drawing/2016/5/13/chartex" xmlns:cx8="http://schemas.microsoft.com/office/drawing/2016/5/14/chartex" xmlns:mc="http://schemas.openxmlformats.org/markup-compatibility/2006" xmlns:aink="http://schemas.microsoft.com/office/drawing/2016/ink" xmlns:am3d="http://schemas.microsoft.com/office/drawing/2017/model3d" xmlns:o="urn:schemas-microsoft-com:office:office" xmlns:r="http://schemas.openxmlformats.org/officeDocument/2006/relationships" xmlns:m="http://schemas.openxmlformats.org/officeDocument/2006/math" xmlns:v="urn:schemas-microsoft-com:vml" xmlns:wp14="http://schemas.microsoft.com/office/word/2010/wordprocessingDrawing" xmlns:wp="http://schemas.openxmlformats.org/drawingml/2006/wordprocessingDrawing" xmlns:w10="urn:schemas-microsoft-com:office:word" xmlns:w="http://schemas.openxmlformats.org/wordprocessingml/2006/main" xmlns:w14="http://schemas.microsoft.com/office/word/2010/wordml" xmlns:w15="http://schemas.microsoft.com/office/word/2012/wordml" xmlns:w16cid="http://schemas.microsoft.com/office/word/2016/wordml/cid" xmlns:w16se="http://schemas.microsoft.com/office/word/2015/wordml/symex" xmlns:wpg="http://schemas.microsoft.com/office/word/2010/wordprocessingGroup" xmlns:wpi="http://schemas.microsoft.com/office/word/2010/wordprocessingInk" xmlns:wne="http://schemas.microsoft.com/office/word/2006/wordml" xmlns:wps="http://schemas.microsoft.com/office/word/2010/wordprocessingShape" mc:Ignorable="w14 w15 w16se w16cid wp14">
   <w:body>
     <w:p>
       <w:pPr>
@@ -91,13 +91,21 @@
         <w:rPr>
           <w:rFonts w:ascii="Calibri" w:eastAsia="Calibri" w:hAnsi="Calibri" w:cs="Calibri"/>
         </w:rPr>
-        <w:t>.  PLEASE REMEMBER THAT THE MO</w:t>
-      </w:r>
-      <w:r>
-        <w:rPr>
-          <w:rFonts w:ascii="Calibri" w:eastAsia="Calibri" w:hAnsi="Calibri" w:cs="Calibri"/>
-        </w:rPr>
-        <w:t xml:space="preserve">RE DETAIL YOU ADD TO THIS COMPONENT THE EASIER IT IS FOR US TO JUDGE YOUR WORK. SO AVOID SINGLE LINES OF TEXT. </w:t>
+        <w:t xml:space="preserve">.  PLEASE REMEMBER THAT THE MORE DETAIL YOU ADD TO THIS COMPONENT THE EASIER IT IS FOR US TO JUDGE YOUR WORK. </w:t>
+      </w:r>
+      <w:proofErr w:type="gramStart"/>
+      <w:r>
+        <w:rPr>
+          <w:rFonts w:ascii="Calibri" w:eastAsia="Calibri" w:hAnsi="Calibri" w:cs="Calibri"/>
+        </w:rPr>
+        <w:t>SO</w:t>
+      </w:r>
+      <w:proofErr w:type="gramEnd"/>
+      <w:r>
+        <w:rPr>
+          <w:rFonts w:ascii="Calibri" w:eastAsia="Calibri" w:hAnsi="Calibri" w:cs="Calibri"/>
+        </w:rPr>
+        <w:t xml:space="preserve"> AVOID SINGLE LINES OF TEXT. </w:t>
       </w:r>
       <w:r>
         <w:rPr>
@@ -121,19 +129,13 @@
           <w:left w:w="10" w:type="dxa"/>
           <w:right w:w="10" w:type="dxa"/>
         </w:tblCellMar>
-        <w:tblLook w:val="0000"/>
+        <w:tblLook w:val="0000" w:firstRow="0" w:lastRow="0" w:firstColumn="0" w:lastColumn="0" w:noHBand="0" w:noVBand="0"/>
       </w:tblPr>
       <w:tblGrid>
         <w:gridCol w:w="2886"/>
         <w:gridCol w:w="6258"/>
       </w:tblGrid>
       <w:tr>
-        <w:tblPrEx>
-          <w:tblCellMar>
-            <w:top w:w="0" w:type="dxa"/>
-            <w:bottom w:w="0" w:type="dxa"/>
-          </w:tblCellMar>
-        </w:tblPrEx>
         <w:trPr>
           <w:trHeight w:val="1"/>
         </w:trPr>
@@ -200,12 +202,6 @@
         </w:tc>
       </w:tr>
       <w:tr>
-        <w:tblPrEx>
-          <w:tblCellMar>
-            <w:top w:w="0" w:type="dxa"/>
-            <w:bottom w:w="0" w:type="dxa"/>
-          </w:tblCellMar>
-        </w:tblPrEx>
         <w:trPr>
           <w:trHeight w:val="300"/>
         </w:trPr>
@@ -272,12 +268,6 @@
         </w:tc>
       </w:tr>
       <w:tr>
-        <w:tblPrEx>
-          <w:tblCellMar>
-            <w:top w:w="0" w:type="dxa"/>
-            <w:bottom w:w="0" w:type="dxa"/>
-          </w:tblCellMar>
-        </w:tblPrEx>
         <w:trPr>
           <w:trHeight w:val="1"/>
         </w:trPr>
@@ -337,69 +327,135 @@
               <w:rPr>
                 <w:rFonts w:ascii="Calibri" w:eastAsia="Calibri" w:hAnsi="Calibri" w:cs="Calibri"/>
               </w:rPr>
-              <w:t>Firstly, what I thought when well with the project was that as a team we worked rather well together. We all knew each others strengths and weakness. So, when it came to having to work on our second concept we we</w:t>
-            </w:r>
-            <w:r>
-              <w:rPr>
-                <w:rFonts w:ascii="Calibri" w:eastAsia="Calibri" w:hAnsi="Calibri" w:cs="Calibri"/>
-              </w:rPr>
-              <w:t xml:space="preserve">re able to quick to put it together tasks for each which allowed us to create a working prototype. </w:t>
-            </w:r>
-          </w:p>
-          <w:p>
-            <w:pPr>
-              <w:spacing w:after="0" w:line="240" w:lineRule="auto"/>
-              <w:rPr>
-                <w:rFonts w:ascii="Calibri" w:eastAsia="Calibri" w:hAnsi="Calibri" w:cs="Calibri"/>
-              </w:rPr>
-            </w:pPr>
-          </w:p>
-          <w:p>
-            <w:pPr>
-              <w:spacing w:after="0" w:line="240" w:lineRule="auto"/>
-              <w:rPr>
-                <w:rFonts w:ascii="Calibri" w:eastAsia="Calibri" w:hAnsi="Calibri" w:cs="Calibri"/>
-              </w:rPr>
-            </w:pPr>
-            <w:r>
-              <w:rPr>
-                <w:rFonts w:ascii="Calibri" w:eastAsia="Calibri" w:hAnsi="Calibri" w:cs="Calibri"/>
-              </w:rPr>
-              <w:t xml:space="preserve">Secondly, what I also thought went well was that we were able rapidly iterate previous game concepts that were presented in our very frist presentation to </w:t>
-            </w:r>
-            <w:r>
-              <w:rPr>
-                <w:rFonts w:ascii="Calibri" w:eastAsia="Calibri" w:hAnsi="Calibri" w:cs="Calibri"/>
-              </w:rPr>
-              <w:t xml:space="preserve">create a new concept that would adopt the feedback given to us by the lectures in previous presentations and feedback sessions. </w:t>
-            </w:r>
-          </w:p>
-          <w:p>
-            <w:pPr>
-              <w:spacing w:after="0" w:line="240" w:lineRule="auto"/>
-              <w:rPr>
-                <w:rFonts w:ascii="Calibri" w:eastAsia="Calibri" w:hAnsi="Calibri" w:cs="Calibri"/>
-              </w:rPr>
-            </w:pPr>
-          </w:p>
-          <w:p>
-            <w:pPr>
-              <w:spacing w:after="0" w:line="240" w:lineRule="auto"/>
-              <w:rPr>
-                <w:rFonts w:ascii="Calibri" w:eastAsia="Calibri" w:hAnsi="Calibri" w:cs="Calibri"/>
-              </w:rPr>
-            </w:pPr>
-            <w:r>
-              <w:rPr>
-                <w:rFonts w:ascii="Calibri" w:eastAsia="Calibri" w:hAnsi="Calibri" w:cs="Calibri"/>
-              </w:rPr>
-              <w:t>Lastly, I thought as a group we communicated with each other rather well. We all understood each others ideas, listend and was</w:t>
-            </w:r>
-            <w:r>
-              <w:rPr>
-                <w:rFonts w:ascii="Calibri" w:eastAsia="Calibri" w:hAnsi="Calibri" w:cs="Calibri"/>
-              </w:rPr>
-              <w:t xml:space="preserve"> willing to part with ideas if another was better. Again this was especially helpful when it came rapidly iterating older game conpects to create a new. </w:t>
+              <w:t xml:space="preserve">Firstly, what I thought when well with the project was that as a team we worked rather well together. We all knew </w:t>
+            </w:r>
+            <w:r>
+              <w:rPr>
+                <w:rFonts w:ascii="Calibri" w:eastAsia="Calibri" w:hAnsi="Calibri" w:cs="Calibri"/>
+              </w:rPr>
+              <w:t>each other’s</w:t>
+            </w:r>
+            <w:r>
+              <w:rPr>
+                <w:rFonts w:ascii="Calibri" w:eastAsia="Calibri" w:hAnsi="Calibri" w:cs="Calibri"/>
+              </w:rPr>
+              <w:t xml:space="preserve"> strengths and weakness. So, when it came to </w:t>
+            </w:r>
+            <w:r>
+              <w:rPr>
+                <w:rFonts w:ascii="Calibri" w:eastAsia="Calibri" w:hAnsi="Calibri" w:cs="Calibri"/>
+              </w:rPr>
+              <w:t>have</w:t>
+            </w:r>
+            <w:r>
+              <w:rPr>
+                <w:rFonts w:ascii="Calibri" w:eastAsia="Calibri" w:hAnsi="Calibri" w:cs="Calibri"/>
+              </w:rPr>
+              <w:t xml:space="preserve"> to work on our second concept we were able to quick to put it together tasks for each which allowed us to create a working prototype. </w:t>
+            </w:r>
+          </w:p>
+          <w:p>
+            <w:pPr>
+              <w:spacing w:after="0" w:line="240" w:lineRule="auto"/>
+              <w:rPr>
+                <w:rFonts w:ascii="Calibri" w:eastAsia="Calibri" w:hAnsi="Calibri" w:cs="Calibri"/>
+              </w:rPr>
+            </w:pPr>
+          </w:p>
+          <w:p>
+            <w:pPr>
+              <w:spacing w:after="0" w:line="240" w:lineRule="auto"/>
+              <w:rPr>
+                <w:rFonts w:ascii="Calibri" w:eastAsia="Calibri" w:hAnsi="Calibri" w:cs="Calibri"/>
+              </w:rPr>
+            </w:pPr>
+            <w:r>
+              <w:rPr>
+                <w:rFonts w:ascii="Calibri" w:eastAsia="Calibri" w:hAnsi="Calibri" w:cs="Calibri"/>
+              </w:rPr>
+              <w:t xml:space="preserve">Secondly, what I also thought went well was that we were able rapidly iterate previous game concepts that were presented in our very </w:t>
+            </w:r>
+            <w:r>
+              <w:rPr>
+                <w:rFonts w:ascii="Calibri" w:eastAsia="Calibri" w:hAnsi="Calibri" w:cs="Calibri"/>
+              </w:rPr>
+              <w:t>first</w:t>
+            </w:r>
+            <w:r>
+              <w:rPr>
+                <w:rFonts w:ascii="Calibri" w:eastAsia="Calibri" w:hAnsi="Calibri" w:cs="Calibri"/>
+              </w:rPr>
+              <w:t xml:space="preserve"> presentation to create a new concept that would adopt the feedback given to us by the lectures in previous presentations and feedback sessions. </w:t>
+            </w:r>
+          </w:p>
+          <w:p>
+            <w:pPr>
+              <w:spacing w:after="0" w:line="240" w:lineRule="auto"/>
+              <w:rPr>
+                <w:rFonts w:ascii="Calibri" w:eastAsia="Calibri" w:hAnsi="Calibri" w:cs="Calibri"/>
+              </w:rPr>
+            </w:pPr>
+          </w:p>
+          <w:p>
+            <w:pPr>
+              <w:spacing w:after="0" w:line="240" w:lineRule="auto"/>
+              <w:rPr>
+                <w:rFonts w:ascii="Calibri" w:eastAsia="Calibri" w:hAnsi="Calibri" w:cs="Calibri"/>
+              </w:rPr>
+            </w:pPr>
+            <w:r>
+              <w:rPr>
+                <w:rFonts w:ascii="Calibri" w:eastAsia="Calibri" w:hAnsi="Calibri" w:cs="Calibri"/>
+              </w:rPr>
+              <w:t xml:space="preserve">Lastly, I thought as a group we communicated with each other rather well. We all understood </w:t>
+            </w:r>
+            <w:r>
+              <w:rPr>
+                <w:rFonts w:ascii="Calibri" w:eastAsia="Calibri" w:hAnsi="Calibri" w:cs="Calibri"/>
+              </w:rPr>
+              <w:t>each other’s</w:t>
+            </w:r>
+            <w:r>
+              <w:rPr>
+                <w:rFonts w:ascii="Calibri" w:eastAsia="Calibri" w:hAnsi="Calibri" w:cs="Calibri"/>
+              </w:rPr>
+              <w:t xml:space="preserve"> ideas, </w:t>
+            </w:r>
+            <w:r>
+              <w:rPr>
+                <w:rFonts w:ascii="Calibri" w:eastAsia="Calibri" w:hAnsi="Calibri" w:cs="Calibri"/>
+              </w:rPr>
+              <w:t>listened</w:t>
+            </w:r>
+            <w:r>
+              <w:rPr>
+                <w:rFonts w:ascii="Calibri" w:eastAsia="Calibri" w:hAnsi="Calibri" w:cs="Calibri"/>
+              </w:rPr>
+              <w:t xml:space="preserve"> and was willing to part with ideas if another was better. </w:t>
+            </w:r>
+            <w:r>
+              <w:rPr>
+                <w:rFonts w:ascii="Calibri" w:eastAsia="Calibri" w:hAnsi="Calibri" w:cs="Calibri"/>
+              </w:rPr>
+              <w:t>Again,</w:t>
+            </w:r>
+            <w:r>
+              <w:rPr>
+                <w:rFonts w:ascii="Calibri" w:eastAsia="Calibri" w:hAnsi="Calibri" w:cs="Calibri"/>
+              </w:rPr>
+              <w:t xml:space="preserve"> this was especially helpful when it came rapidly iterating older game </w:t>
+            </w:r>
+            <w:r>
+              <w:rPr>
+                <w:rFonts w:ascii="Calibri" w:eastAsia="Calibri" w:hAnsi="Calibri" w:cs="Calibri"/>
+              </w:rPr>
+              <w:t>concepts</w:t>
+            </w:r>
+            <w:r>
+              <w:rPr>
+                <w:rFonts w:ascii="Calibri" w:eastAsia="Calibri" w:hAnsi="Calibri" w:cs="Calibri"/>
+              </w:rPr>
+              <w:t xml:space="preserve"> to create a new. </w:t>
             </w:r>
           </w:p>
           <w:p>
@@ -421,12 +477,6 @@
         </w:tc>
       </w:tr>
       <w:tr>
-        <w:tblPrEx>
-          <w:tblCellMar>
-            <w:top w:w="0" w:type="dxa"/>
-            <w:bottom w:w="0" w:type="dxa"/>
-          </w:tblCellMar>
-        </w:tblPrEx>
         <w:trPr>
           <w:trHeight w:val="1"/>
         </w:trPr>
@@ -486,47 +536,115 @@
               <w:rPr>
                 <w:rFonts w:ascii="Calibri" w:eastAsia="Calibri" w:hAnsi="Calibri" w:cs="Calibri"/>
               </w:rPr>
-              <w:t>Firstly, what I thought could have been improved as a group was our time managment. I personally think we could as group have spent more of our time working on developing our project. As we found ourselves rushing to complete certain tasks for this project</w:t>
-            </w:r>
-            <w:r>
-              <w:rPr>
-                <w:rFonts w:ascii="Calibri" w:eastAsia="Calibri" w:hAnsi="Calibri" w:cs="Calibri"/>
-              </w:rPr>
-              <w:t xml:space="preserve"> especially towards the end of the development cycle. This was due to our attention being drawn away other projects that we were developing at the time.</w:t>
-            </w:r>
-          </w:p>
-          <w:p>
-            <w:pPr>
-              <w:spacing w:after="0" w:line="240" w:lineRule="auto"/>
-              <w:rPr>
-                <w:rFonts w:ascii="Calibri" w:eastAsia="Calibri" w:hAnsi="Calibri" w:cs="Calibri"/>
-              </w:rPr>
-            </w:pPr>
-          </w:p>
-          <w:p>
-            <w:pPr>
-              <w:spacing w:after="0" w:line="240" w:lineRule="auto"/>
-              <w:rPr>
-                <w:rFonts w:ascii="Calibri" w:eastAsia="Calibri" w:hAnsi="Calibri" w:cs="Calibri"/>
-              </w:rPr>
-            </w:pPr>
-            <w:r>
-              <w:rPr>
-                <w:rFonts w:ascii="Calibri" w:eastAsia="Calibri" w:hAnsi="Calibri" w:cs="Calibri"/>
-              </w:rPr>
-              <w:t>Secondly, what I thought could have been improved on the project was that as a group we could of had a</w:t>
-            </w:r>
-            <w:r>
-              <w:rPr>
-                <w:rFonts w:ascii="Calibri" w:eastAsia="Calibri" w:hAnsi="Calibri" w:cs="Calibri"/>
-              </w:rPr>
-              <w:t xml:space="preserve"> better understanding of the breif that was set to us by Bandai Namco. To be more preciese a better understanding of our target demographic. As we started to come up prior doing research into to the given target demographic, which ultamiatly lead  our orig</w:t>
-            </w:r>
-            <w:r>
-              <w:rPr>
-                <w:rFonts w:ascii="Calibri" w:eastAsia="Calibri" w:hAnsi="Calibri" w:cs="Calibri"/>
-              </w:rPr>
-              <w:t xml:space="preserve">inal concept not matching the breif , leaving to  us having to create a new concept quite far down the develop cycle. </w:t>
+              <w:t xml:space="preserve">Firstly, what I thought could have been improved as a group was our time </w:t>
+            </w:r>
+            <w:r>
+              <w:rPr>
+                <w:rFonts w:ascii="Calibri" w:eastAsia="Calibri" w:hAnsi="Calibri" w:cs="Calibri"/>
+              </w:rPr>
+              <w:t>management</w:t>
+            </w:r>
+            <w:r>
+              <w:rPr>
+                <w:rFonts w:ascii="Calibri" w:eastAsia="Calibri" w:hAnsi="Calibri" w:cs="Calibri"/>
+              </w:rPr>
+              <w:t>. I personally think we could as group have spent more of our time working on developing our project. As we found ourselves rushing to complete certain tasks for this project especially towards the end of the development cycle. This was due to our attention being drawn away other projects that we were developing at the time.</w:t>
+            </w:r>
+          </w:p>
+          <w:p>
+            <w:pPr>
+              <w:spacing w:after="0" w:line="240" w:lineRule="auto"/>
+              <w:rPr>
+                <w:rFonts w:ascii="Calibri" w:eastAsia="Calibri" w:hAnsi="Calibri" w:cs="Calibri"/>
+              </w:rPr>
+            </w:pPr>
+          </w:p>
+          <w:p>
+            <w:pPr>
+              <w:spacing w:after="0" w:line="240" w:lineRule="auto"/>
+              <w:rPr>
+                <w:rFonts w:ascii="Calibri" w:eastAsia="Calibri" w:hAnsi="Calibri" w:cs="Calibri"/>
+              </w:rPr>
+            </w:pPr>
+            <w:r>
+              <w:rPr>
+                <w:rFonts w:ascii="Calibri" w:eastAsia="Calibri" w:hAnsi="Calibri" w:cs="Calibri"/>
+              </w:rPr>
+              <w:t xml:space="preserve">Secondly, what I thought could have been improved on the project was that as a group we could </w:t>
+            </w:r>
+            <w:r>
+              <w:rPr>
+                <w:rFonts w:ascii="Calibri" w:eastAsia="Calibri" w:hAnsi="Calibri" w:cs="Calibri"/>
+              </w:rPr>
+              <w:t>have</w:t>
+            </w:r>
+            <w:r>
+              <w:rPr>
+                <w:rFonts w:ascii="Calibri" w:eastAsia="Calibri" w:hAnsi="Calibri" w:cs="Calibri"/>
+              </w:rPr>
+              <w:t xml:space="preserve"> had a better understanding of the </w:t>
+            </w:r>
+            <w:r>
+              <w:rPr>
+                <w:rFonts w:ascii="Calibri" w:eastAsia="Calibri" w:hAnsi="Calibri" w:cs="Calibri"/>
+              </w:rPr>
+              <w:t>brief</w:t>
+            </w:r>
+            <w:r>
+              <w:rPr>
+                <w:rFonts w:ascii="Calibri" w:eastAsia="Calibri" w:hAnsi="Calibri" w:cs="Calibri"/>
+              </w:rPr>
+              <w:t xml:space="preserve"> that was set to us by Bandai Namco. To be more </w:t>
+            </w:r>
+            <w:r>
+              <w:rPr>
+                <w:rFonts w:ascii="Calibri" w:eastAsia="Calibri" w:hAnsi="Calibri" w:cs="Calibri"/>
+              </w:rPr>
+              <w:t>precise</w:t>
+            </w:r>
+            <w:r>
+              <w:rPr>
+                <w:rFonts w:ascii="Calibri" w:eastAsia="Calibri" w:hAnsi="Calibri" w:cs="Calibri"/>
+              </w:rPr>
+              <w:t xml:space="preserve"> a better understanding of our target demographic. As we started to come up prior doing research into to the given target demographic, which </w:t>
+            </w:r>
+            <w:r>
+              <w:rPr>
+                <w:rFonts w:ascii="Calibri" w:eastAsia="Calibri" w:hAnsi="Calibri" w:cs="Calibri"/>
+              </w:rPr>
+              <w:t>ultimately</w:t>
+            </w:r>
+            <w:r>
+              <w:rPr>
+                <w:rFonts w:ascii="Calibri" w:eastAsia="Calibri" w:hAnsi="Calibri" w:cs="Calibri"/>
+              </w:rPr>
+              <w:t xml:space="preserve"> le</w:t>
+            </w:r>
+            <w:r>
+              <w:rPr>
+                <w:rFonts w:ascii="Calibri" w:eastAsia="Calibri" w:hAnsi="Calibri" w:cs="Calibri"/>
+              </w:rPr>
+              <w:t xml:space="preserve">d </w:t>
+            </w:r>
+            <w:r>
+              <w:rPr>
+                <w:rFonts w:ascii="Calibri" w:eastAsia="Calibri" w:hAnsi="Calibri" w:cs="Calibri"/>
+              </w:rPr>
+              <w:t xml:space="preserve">our original concept not matching the </w:t>
+            </w:r>
+            <w:r>
+              <w:rPr>
+                <w:rFonts w:ascii="Calibri" w:eastAsia="Calibri" w:hAnsi="Calibri" w:cs="Calibri"/>
+              </w:rPr>
+              <w:t>brief,</w:t>
+            </w:r>
+            <w:bookmarkStart w:id="0" w:name="_GoBack"/>
+            <w:bookmarkEnd w:id="0"/>
+            <w:r>
+              <w:rPr>
+                <w:rFonts w:ascii="Calibri" w:eastAsia="Calibri" w:hAnsi="Calibri" w:cs="Calibri"/>
+              </w:rPr>
+              <w:t xml:space="preserve"> leaving to  us having to create a new concept quite far down the develop cycle. </w:t>
             </w:r>
           </w:p>
           <w:p>
@@ -549,19 +667,115 @@
                 <w:rFonts w:ascii="Calibri" w:eastAsia="Calibri" w:hAnsi="Calibri" w:cs="Calibri"/>
               </w:rPr>
               <w:lastRenderedPageBreak/>
-              <w:t>Lastly, I personally think the project would be far better if we spent more time  getting more userbility testing for our inital  concep</w:t>
-            </w:r>
-            <w:r>
-              <w:rPr>
-                <w:rFonts w:ascii="Calibri" w:eastAsia="Calibri" w:hAnsi="Calibri" w:cs="Calibri"/>
-              </w:rPr>
-              <w:t>t. Doing so would have allowed us to obtain feedback prior second presitation, which could have possibly allowed us to advoid having to re-design and come up with a new entire concept rather late into the development cycle. Again we had the same issue with</w:t>
-            </w:r>
-            <w:r>
-              <w:rPr>
-                <w:rFonts w:ascii="Calibri" w:eastAsia="Calibri" w:hAnsi="Calibri" w:cs="Calibri"/>
-              </w:rPr>
-              <w:t xml:space="preserve"> the our new concept As a group we feel behind, trying to create a working game. This lead to us not having many unserbility testing sessions which led to a lack of polishing, leaving a few bugs and broken elements. </w:t>
+              <w:t xml:space="preserve">Lastly, I personally think the project would be far better if we spent more </w:t>
+            </w:r>
+            <w:r>
+              <w:rPr>
+                <w:rFonts w:ascii="Calibri" w:eastAsia="Calibri" w:hAnsi="Calibri" w:cs="Calibri"/>
+              </w:rPr>
+              <w:t>time getting</w:t>
+            </w:r>
+            <w:r>
+              <w:rPr>
+                <w:rFonts w:ascii="Calibri" w:eastAsia="Calibri" w:hAnsi="Calibri" w:cs="Calibri"/>
+              </w:rPr>
+              <w:t xml:space="preserve"> more </w:t>
+            </w:r>
+            <w:r>
+              <w:rPr>
+                <w:rFonts w:ascii="Calibri" w:eastAsia="Calibri" w:hAnsi="Calibri" w:cs="Calibri"/>
+              </w:rPr>
+              <w:t>usability</w:t>
+            </w:r>
+            <w:r>
+              <w:rPr>
+                <w:rFonts w:ascii="Calibri" w:eastAsia="Calibri" w:hAnsi="Calibri" w:cs="Calibri"/>
+              </w:rPr>
+              <w:t xml:space="preserve"> testing for our </w:t>
+            </w:r>
+            <w:r>
+              <w:rPr>
+                <w:rFonts w:ascii="Calibri" w:eastAsia="Calibri" w:hAnsi="Calibri" w:cs="Calibri"/>
+              </w:rPr>
+              <w:t>initial</w:t>
+            </w:r>
+            <w:r>
+              <w:rPr>
+                <w:rFonts w:ascii="Calibri" w:eastAsia="Calibri" w:hAnsi="Calibri" w:cs="Calibri"/>
+              </w:rPr>
+              <w:t xml:space="preserve"> concept. Doing so would have allowed us to obtain feedback prior second </w:t>
+            </w:r>
+            <w:r>
+              <w:rPr>
+                <w:rFonts w:ascii="Calibri" w:eastAsia="Calibri" w:hAnsi="Calibri" w:cs="Calibri"/>
+              </w:rPr>
+              <w:t>presentation</w:t>
+            </w:r>
+            <w:r>
+              <w:rPr>
+                <w:rFonts w:ascii="Calibri" w:eastAsia="Calibri" w:hAnsi="Calibri" w:cs="Calibri"/>
+              </w:rPr>
+              <w:t xml:space="preserve">, which could have possibly allowed us to </w:t>
+            </w:r>
+            <w:r>
+              <w:rPr>
+                <w:rFonts w:ascii="Calibri" w:eastAsia="Calibri" w:hAnsi="Calibri" w:cs="Calibri"/>
+              </w:rPr>
+              <w:t>avoid</w:t>
+            </w:r>
+            <w:r>
+              <w:rPr>
+                <w:rFonts w:ascii="Calibri" w:eastAsia="Calibri" w:hAnsi="Calibri" w:cs="Calibri"/>
+              </w:rPr>
+              <w:t xml:space="preserve"> having to re-design and come up with a new entire concept rather late into the development cycle. </w:t>
+            </w:r>
+            <w:r>
+              <w:rPr>
+                <w:rFonts w:ascii="Calibri" w:eastAsia="Calibri" w:hAnsi="Calibri" w:cs="Calibri"/>
+              </w:rPr>
+              <w:t>Again,</w:t>
+            </w:r>
+            <w:r>
+              <w:rPr>
+                <w:rFonts w:ascii="Calibri" w:eastAsia="Calibri" w:hAnsi="Calibri" w:cs="Calibri"/>
+              </w:rPr>
+              <w:t xml:space="preserve"> we had the same issue with </w:t>
+            </w:r>
+            <w:r>
+              <w:rPr>
+                <w:rFonts w:ascii="Calibri" w:eastAsia="Calibri" w:hAnsi="Calibri" w:cs="Calibri"/>
+              </w:rPr>
+              <w:t>our</w:t>
+            </w:r>
+            <w:r>
+              <w:rPr>
+                <w:rFonts w:ascii="Calibri" w:eastAsia="Calibri" w:hAnsi="Calibri" w:cs="Calibri"/>
+              </w:rPr>
+              <w:t xml:space="preserve"> new concept </w:t>
+            </w:r>
+            <w:r>
+              <w:rPr>
+                <w:rFonts w:ascii="Calibri" w:eastAsia="Calibri" w:hAnsi="Calibri" w:cs="Calibri"/>
+              </w:rPr>
+              <w:t>as</w:t>
+            </w:r>
+            <w:r>
+              <w:rPr>
+                <w:rFonts w:ascii="Calibri" w:eastAsia="Calibri" w:hAnsi="Calibri" w:cs="Calibri"/>
+              </w:rPr>
+              <w:t xml:space="preserve"> a group we feel behind, trying to create a working game. This lead to us not having many </w:t>
+            </w:r>
+            <w:r>
+              <w:rPr>
+                <w:rFonts w:ascii="Calibri" w:eastAsia="Calibri" w:hAnsi="Calibri" w:cs="Calibri"/>
+              </w:rPr>
+              <w:t>usability</w:t>
+            </w:r>
+            <w:r>
+              <w:rPr>
+                <w:rFonts w:ascii="Calibri" w:eastAsia="Calibri" w:hAnsi="Calibri" w:cs="Calibri"/>
+              </w:rPr>
+              <w:t xml:space="preserve"> testing sessions which led to a lack of polishing, leaving a few bugs and broken elements. </w:t>
             </w:r>
           </w:p>
           <w:p>
@@ -575,12 +789,6 @@
         </w:tc>
       </w:tr>
       <w:tr>
-        <w:tblPrEx>
-          <w:tblCellMar>
-            <w:top w:w="0" w:type="dxa"/>
-            <w:bottom w:w="0" w:type="dxa"/>
-          </w:tblCellMar>
-        </w:tblPrEx>
         <w:trPr>
           <w:trHeight w:val="1"/>
         </w:trPr>
@@ -611,13 +819,7 @@
                 <w:rFonts w:ascii="Calibri" w:eastAsia="Calibri" w:hAnsi="Calibri" w:cs="Calibri"/>
               </w:rPr>
               <w:lastRenderedPageBreak/>
-              <w:t>What do you think of your own contrib</w:t>
-            </w:r>
-            <w:r>
-              <w:rPr>
-                <w:rFonts w:ascii="Calibri" w:eastAsia="Calibri" w:hAnsi="Calibri" w:cs="Calibri"/>
-              </w:rPr>
-              <w:t>ution to the project?</w:t>
+              <w:t>What do you think of your own contribution to the project?</w:t>
             </w:r>
           </w:p>
         </w:tc>
@@ -647,13 +849,55 @@
               <w:rPr>
                 <w:rFonts w:ascii="Calibri" w:eastAsia="Calibri" w:hAnsi="Calibri" w:cs="Calibri"/>
               </w:rPr>
-              <w:t>I'm honestly happy with the my contribution to the project, although I wish I could have helped out more with some of the more designer aspects for the project then solely focus on the programming side with help from Alexander Polley,</w:t>
-            </w:r>
-            <w:r>
-              <w:rPr>
-                <w:rFonts w:ascii="Calibri" w:eastAsia="Calibri" w:hAnsi="Calibri" w:cs="Calibri"/>
-              </w:rPr>
-              <w:t xml:space="preserve"> this was due to the lack having a programmer in our group. Although lookng back on it now, I'm happy to focus more on the programming side as I was able to learn vunarble game development skills. </w:t>
+              <w:t xml:space="preserve">I'm honestly happy with </w:t>
+            </w:r>
+            <w:r>
+              <w:rPr>
+                <w:rFonts w:ascii="Calibri" w:eastAsia="Calibri" w:hAnsi="Calibri" w:cs="Calibri"/>
+              </w:rPr>
+              <w:t>my</w:t>
+            </w:r>
+            <w:r>
+              <w:rPr>
+                <w:rFonts w:ascii="Calibri" w:eastAsia="Calibri" w:hAnsi="Calibri" w:cs="Calibri"/>
+              </w:rPr>
+              <w:t xml:space="preserve"> contribution to the project, although I wish I could have </w:t>
+            </w:r>
+            <w:r>
+              <w:rPr>
+                <w:rFonts w:ascii="Calibri" w:eastAsia="Calibri" w:hAnsi="Calibri" w:cs="Calibri"/>
+              </w:rPr>
+              <w:t>helped</w:t>
+            </w:r>
+            <w:r>
+              <w:rPr>
+                <w:rFonts w:ascii="Calibri" w:eastAsia="Calibri" w:hAnsi="Calibri" w:cs="Calibri"/>
+              </w:rPr>
+              <w:t xml:space="preserve"> more with some of the more designer aspects for the project then solely focus on the programming side with help from Alexander Polley, this was due to the lack having a programmer in our group. Although </w:t>
+            </w:r>
+            <w:r>
+              <w:rPr>
+                <w:rFonts w:ascii="Calibri" w:eastAsia="Calibri" w:hAnsi="Calibri" w:cs="Calibri"/>
+              </w:rPr>
+              <w:t>looking</w:t>
+            </w:r>
+            <w:r>
+              <w:rPr>
+                <w:rFonts w:ascii="Calibri" w:eastAsia="Calibri" w:hAnsi="Calibri" w:cs="Calibri"/>
+              </w:rPr>
+              <w:t xml:space="preserve"> back on it now, I'm happy to focus more on the programming side as I was able to learn </w:t>
+            </w:r>
+            <w:r>
+              <w:rPr>
+                <w:rFonts w:ascii="Calibri" w:eastAsia="Calibri" w:hAnsi="Calibri" w:cs="Calibri"/>
+              </w:rPr>
+              <w:t>vulnerable</w:t>
+            </w:r>
+            <w:r>
+              <w:rPr>
+                <w:rFonts w:ascii="Calibri" w:eastAsia="Calibri" w:hAnsi="Calibri" w:cs="Calibri"/>
+              </w:rPr>
+              <w:t xml:space="preserve"> game development skills. </w:t>
             </w:r>
           </w:p>
           <w:p>
@@ -699,12 +943,6 @@
         </w:tc>
       </w:tr>
       <w:tr>
-        <w:tblPrEx>
-          <w:tblCellMar>
-            <w:top w:w="0" w:type="dxa"/>
-            <w:bottom w:w="0" w:type="dxa"/>
-          </w:tblCellMar>
-        </w:tblPrEx>
         <w:trPr>
           <w:trHeight w:val="1"/>
         </w:trPr>
@@ -765,12 +1003,6 @@
         </w:tc>
       </w:tr>
       <w:tr>
-        <w:tblPrEx>
-          <w:tblCellMar>
-            <w:top w:w="0" w:type="dxa"/>
-            <w:bottom w:w="0" w:type="dxa"/>
-          </w:tblCellMar>
-        </w:tblPrEx>
         <w:trPr>
           <w:trHeight w:val="1"/>
         </w:trPr>
@@ -849,41 +1081,53 @@
               <w:rPr>
                 <w:rFonts w:ascii="Calibri" w:eastAsia="Calibri" w:hAnsi="Calibri" w:cs="Calibri"/>
               </w:rPr>
-              <w:t>An important lesson I would take away from this project is to make sure as a group to manage our time better. Make sure that we balance it out so we can focus and make time for more than a single project so that other projects don't get neglected and end u</w:t>
-            </w:r>
-            <w:r>
-              <w:rPr>
-                <w:rFonts w:ascii="Calibri" w:eastAsia="Calibri" w:hAnsi="Calibri" w:cs="Calibri"/>
-              </w:rPr>
-              <w:t xml:space="preserve">p having to be rush to completion. </w:t>
-            </w:r>
-          </w:p>
-          <w:p>
-            <w:pPr>
-              <w:spacing w:after="0" w:line="240" w:lineRule="auto"/>
-              <w:rPr>
-                <w:rFonts w:ascii="Calibri" w:eastAsia="Calibri" w:hAnsi="Calibri" w:cs="Calibri"/>
-              </w:rPr>
-            </w:pPr>
-          </w:p>
-          <w:p>
-            <w:pPr>
-              <w:spacing w:after="0" w:line="240" w:lineRule="auto"/>
-              <w:rPr>
-                <w:rFonts w:ascii="Calibri" w:eastAsia="Calibri" w:hAnsi="Calibri" w:cs="Calibri"/>
-              </w:rPr>
-            </w:pPr>
-            <w:r>
-              <w:rPr>
-                <w:rFonts w:ascii="Calibri" w:eastAsia="Calibri" w:hAnsi="Calibri" w:cs="Calibri"/>
-              </w:rPr>
-              <w:t>Another lesson I would take away from this project would be how important it is to obtain userbility testing, not to only help you polish your project, but to help you know if your project is hitting the requirements th</w:t>
-            </w:r>
-            <w:r>
-              <w:rPr>
-                <w:rFonts w:ascii="Calibri" w:eastAsia="Calibri" w:hAnsi="Calibri" w:cs="Calibri"/>
-              </w:rPr>
-              <w:t xml:space="preserve">at are being asked of you. </w:t>
+              <w:t xml:space="preserve">An important lesson I would take away from this project is to make sure as a group to manage our time better. Make sure that we balance it </w:t>
+            </w:r>
+            <w:r>
+              <w:rPr>
+                <w:rFonts w:ascii="Calibri" w:eastAsia="Calibri" w:hAnsi="Calibri" w:cs="Calibri"/>
+              </w:rPr>
+              <w:t>out,</w:t>
+            </w:r>
+            <w:r>
+              <w:rPr>
+                <w:rFonts w:ascii="Calibri" w:eastAsia="Calibri" w:hAnsi="Calibri" w:cs="Calibri"/>
+              </w:rPr>
+              <w:t xml:space="preserve"> so we can focus and make time for more than a single project so that other projects don't get neglected and end up having to be rush to completion. </w:t>
+            </w:r>
+          </w:p>
+          <w:p>
+            <w:pPr>
+              <w:spacing w:after="0" w:line="240" w:lineRule="auto"/>
+              <w:rPr>
+                <w:rFonts w:ascii="Calibri" w:eastAsia="Calibri" w:hAnsi="Calibri" w:cs="Calibri"/>
+              </w:rPr>
+            </w:pPr>
+          </w:p>
+          <w:p>
+            <w:pPr>
+              <w:spacing w:after="0" w:line="240" w:lineRule="auto"/>
+              <w:rPr>
+                <w:rFonts w:ascii="Calibri" w:eastAsia="Calibri" w:hAnsi="Calibri" w:cs="Calibri"/>
+              </w:rPr>
+            </w:pPr>
+            <w:r>
+              <w:rPr>
+                <w:rFonts w:ascii="Calibri" w:eastAsia="Calibri" w:hAnsi="Calibri" w:cs="Calibri"/>
+              </w:rPr>
+              <w:t xml:space="preserve">Another lesson I would take away from this project would be how important it is to obtain </w:t>
+            </w:r>
+            <w:r>
+              <w:rPr>
+                <w:rFonts w:ascii="Calibri" w:eastAsia="Calibri" w:hAnsi="Calibri" w:cs="Calibri"/>
+              </w:rPr>
+              <w:t>usability</w:t>
+            </w:r>
+            <w:r>
+              <w:rPr>
+                <w:rFonts w:ascii="Calibri" w:eastAsia="Calibri" w:hAnsi="Calibri" w:cs="Calibri"/>
+              </w:rPr>
+              <w:t xml:space="preserve"> testing, not to only help you polish your project, but to help you know if your project is hitting the requirements that are being asked of you. </w:t>
             </w:r>
           </w:p>
         </w:tc>
@@ -988,7 +1232,21 @@
           <w:rFonts w:ascii="Calibri" w:eastAsia="Calibri" w:hAnsi="Calibri" w:cs="Calibri"/>
           <w:b/>
         </w:rPr>
-        <w:t xml:space="preserve">Research and Concept Assests </w:t>
+        <w:t xml:space="preserve">Research and Concept </w:t>
+      </w:r>
+      <w:r>
+        <w:rPr>
+          <w:rFonts w:ascii="Calibri" w:eastAsia="Calibri" w:hAnsi="Calibri" w:cs="Calibri"/>
+          <w:b/>
+        </w:rPr>
+        <w:t>Assets</w:t>
+      </w:r>
+      <w:r>
+        <w:rPr>
+          <w:rFonts w:ascii="Calibri" w:eastAsia="Calibri" w:hAnsi="Calibri" w:cs="Calibri"/>
+          <w:b/>
+        </w:rPr>
+        <w:t xml:space="preserve"> </w:t>
       </w:r>
     </w:p>
     <w:p>
@@ -1098,12 +1356,14 @@
           <w:b/>
         </w:rPr>
       </w:pPr>
+      <w:proofErr w:type="spellStart"/>
       <w:r>
         <w:rPr>
           <w:rFonts w:ascii="Calibri" w:eastAsia="Calibri" w:hAnsi="Calibri" w:cs="Calibri"/>
         </w:rPr>
         <w:t>ButtonInputController.cs</w:t>
       </w:r>
+      <w:proofErr w:type="spellEnd"/>
     </w:p>
     <w:p>
       <w:pPr>
@@ -1117,12 +1377,14 @@
           <w:b/>
         </w:rPr>
       </w:pPr>
+      <w:proofErr w:type="spellStart"/>
       <w:r>
         <w:rPr>
           <w:rFonts w:ascii="Calibri" w:eastAsia="Calibri" w:hAnsi="Calibri" w:cs="Calibri"/>
         </w:rPr>
         <w:t>ButtonInputPlayerTwo.cs</w:t>
       </w:r>
+      <w:proofErr w:type="spellEnd"/>
     </w:p>
     <w:p>
       <w:pPr>
@@ -1136,11 +1398,27 @@
           <w:b/>
         </w:rPr>
       </w:pPr>
-      <w:r>
-        <w:rPr>
-          <w:rFonts w:ascii="Calibri" w:eastAsia="Calibri" w:hAnsi="Calibri" w:cs="Calibri"/>
-        </w:rPr>
-        <w:t>GameManager.cs(Contributed to)</w:t>
+      <w:proofErr w:type="spellStart"/>
+      <w:proofErr w:type="gramStart"/>
+      <w:r>
+        <w:rPr>
+          <w:rFonts w:ascii="Calibri" w:eastAsia="Calibri" w:hAnsi="Calibri" w:cs="Calibri"/>
+        </w:rPr>
+        <w:t>GameManager.cs</w:t>
+      </w:r>
+      <w:proofErr w:type="spellEnd"/>
+      <w:r>
+        <w:rPr>
+          <w:rFonts w:ascii="Calibri" w:eastAsia="Calibri" w:hAnsi="Calibri" w:cs="Calibri"/>
+        </w:rPr>
+        <w:t>(</w:t>
+      </w:r>
+      <w:proofErr w:type="gramEnd"/>
+      <w:r>
+        <w:rPr>
+          <w:rFonts w:ascii="Calibri" w:eastAsia="Calibri" w:hAnsi="Calibri" w:cs="Calibri"/>
+        </w:rPr>
+        <w:t>Contributed to)</w:t>
       </w:r>
     </w:p>
     <w:p>
@@ -1155,12 +1433,14 @@
           <w:b/>
         </w:rPr>
       </w:pPr>
+      <w:proofErr w:type="spellStart"/>
       <w:r>
         <w:rPr>
           <w:rFonts w:ascii="Calibri" w:eastAsia="Calibri" w:hAnsi="Calibri" w:cs="Calibri"/>
         </w:rPr>
         <w:t>LoadSceneScript.cs</w:t>
       </w:r>
+      <w:proofErr w:type="spellEnd"/>
     </w:p>
     <w:p>
       <w:pPr>
@@ -1178,7 +1458,21 @@
         <w:rPr>
           <w:rFonts w:ascii="Calibri" w:eastAsia="Calibri" w:hAnsi="Calibri" w:cs="Calibri"/>
         </w:rPr>
-        <w:t>Collectable Blueprint</w:t>
+        <w:t>DMC-</w:t>
+      </w:r>
+      <w:proofErr w:type="spellStart"/>
+      <w:r>
+        <w:rPr>
+          <w:rFonts w:ascii="Calibri" w:eastAsia="Calibri" w:hAnsi="Calibri" w:cs="Calibri"/>
+        </w:rPr>
+        <w:t>GameMode</w:t>
+      </w:r>
+      <w:proofErr w:type="spellEnd"/>
+      <w:r>
+        <w:rPr>
+          <w:rFonts w:ascii="Calibri" w:eastAsia="Calibri" w:hAnsi="Calibri" w:cs="Calibri"/>
+        </w:rPr>
+        <w:t xml:space="preserve"> Blueprint</w:t>
       </w:r>
     </w:p>
     <w:p>
@@ -1197,7 +1491,21 @@
         <w:rPr>
           <w:rFonts w:ascii="Calibri" w:eastAsia="Calibri" w:hAnsi="Calibri" w:cs="Calibri"/>
         </w:rPr>
-        <w:t>Collectable2 Blueprint</w:t>
+        <w:t>DMC-</w:t>
+      </w:r>
+      <w:proofErr w:type="spellStart"/>
+      <w:r>
+        <w:rPr>
+          <w:rFonts w:ascii="Calibri" w:eastAsia="Calibri" w:hAnsi="Calibri" w:cs="Calibri"/>
+        </w:rPr>
+        <w:t>PlayerController</w:t>
+      </w:r>
+      <w:proofErr w:type="spellEnd"/>
+      <w:r>
+        <w:rPr>
+          <w:rFonts w:ascii="Calibri" w:eastAsia="Calibri" w:hAnsi="Calibri" w:cs="Calibri"/>
+        </w:rPr>
+        <w:t xml:space="preserve"> Blueprint</w:t>
       </w:r>
     </w:p>
     <w:p>
@@ -1212,49 +1520,19 @@
           <w:b/>
         </w:rPr>
       </w:pPr>
-      <w:r>
-        <w:rPr>
-          <w:rFonts w:ascii="Calibri" w:eastAsia="Calibri" w:hAnsi="Calibri" w:cs="Calibri"/>
-        </w:rPr>
-        <w:t>DMC-GameMode Blueprint</w:t>
-      </w:r>
-    </w:p>
-    <w:p>
-      <w:pPr>
-        <w:numPr>
-          <w:ilvl w:val="0"/>
-          <w:numId w:val="3"/>
-        </w:numPr>
-        <w:ind w:left="720" w:hanging="360"/>
-        <w:rPr>
-          <w:rFonts w:ascii="Calibri" w:eastAsia="Calibri" w:hAnsi="Calibri" w:cs="Calibri"/>
-          <w:b/>
-        </w:rPr>
-      </w:pPr>
-      <w:r>
-        <w:rPr>
-          <w:rFonts w:ascii="Calibri" w:eastAsia="Calibri" w:hAnsi="Calibri" w:cs="Calibri"/>
-        </w:rPr>
-        <w:t>DMC-PlayerController Blueprint</w:t>
-      </w:r>
-    </w:p>
-    <w:p>
-      <w:pPr>
-        <w:numPr>
-          <w:ilvl w:val="0"/>
-          <w:numId w:val="3"/>
-        </w:numPr>
-        <w:ind w:left="720" w:hanging="360"/>
-        <w:rPr>
-          <w:rFonts w:ascii="Calibri" w:eastAsia="Calibri" w:hAnsi="Calibri" w:cs="Calibri"/>
-          <w:b/>
-        </w:rPr>
-      </w:pPr>
-      <w:r>
-        <w:rPr>
-          <w:rFonts w:ascii="Calibri" w:eastAsia="Calibri" w:hAnsi="Calibri" w:cs="Calibri"/>
-        </w:rPr>
-        <w:t xml:space="preserve">PlayerOneBP Blueprint </w:t>
+      <w:proofErr w:type="spellStart"/>
+      <w:r>
+        <w:rPr>
+          <w:rFonts w:ascii="Calibri" w:eastAsia="Calibri" w:hAnsi="Calibri" w:cs="Calibri"/>
+        </w:rPr>
+        <w:t>PlayerOneBP</w:t>
+      </w:r>
+      <w:proofErr w:type="spellEnd"/>
+      <w:r>
+        <w:rPr>
+          <w:rFonts w:ascii="Calibri" w:eastAsia="Calibri" w:hAnsi="Calibri" w:cs="Calibri"/>
+        </w:rPr>
+        <w:t xml:space="preserve"> Blueprint </w:t>
       </w:r>
     </w:p>
     <w:p>
@@ -1282,13 +1560,19 @@
         <w:rPr>
           <w:rFonts w:ascii="Calibri" w:eastAsia="Calibri" w:hAnsi="Calibri" w:cs="Calibri"/>
         </w:rPr>
-        <w:t xml:space="preserve">The list below is </w:t>
-      </w:r>
-      <w:r>
-        <w:rPr>
-          <w:rFonts w:ascii="Calibri" w:eastAsia="Calibri" w:hAnsi="Calibri" w:cs="Calibri"/>
-        </w:rPr>
-        <w:t xml:space="preserve">a list debug art assets that I created which were used in our very build of our original concept. </w:t>
+        <w:t>The list below is a list</w:t>
+      </w:r>
+      <w:r>
+        <w:rPr>
+          <w:rFonts w:ascii="Calibri" w:eastAsia="Calibri" w:hAnsi="Calibri" w:cs="Calibri"/>
+        </w:rPr>
+        <w:t xml:space="preserve"> of</w:t>
+      </w:r>
+      <w:r>
+        <w:rPr>
+          <w:rFonts w:ascii="Calibri" w:eastAsia="Calibri" w:hAnsi="Calibri" w:cs="Calibri"/>
+        </w:rPr>
+        <w:t xml:space="preserve"> debug art assets that I created which were used in our very build of our original concept. </w:t>
       </w:r>
     </w:p>
     <w:p>
@@ -1383,8 +1667,16 @@
         <w:rPr>
           <w:rFonts w:ascii="Calibri" w:eastAsia="Calibri" w:hAnsi="Calibri" w:cs="Calibri"/>
         </w:rPr>
-        <w:t>DEBUG-PlayerTwoLosesTitle</w:t>
-      </w:r>
+        <w:t>DEBUG-</w:t>
+      </w:r>
+      <w:proofErr w:type="spellStart"/>
+      <w:r>
+        <w:rPr>
+          <w:rFonts w:ascii="Calibri" w:eastAsia="Calibri" w:hAnsi="Calibri" w:cs="Calibri"/>
+        </w:rPr>
+        <w:t>PlayerTwoLosesTitle</w:t>
+      </w:r>
+      <w:proofErr w:type="spellEnd"/>
     </w:p>
     <w:p>
       <w:pPr>
@@ -1402,13 +1694,7 @@
         <w:rPr>
           <w:rFonts w:ascii="Calibri" w:eastAsia="Calibri" w:hAnsi="Calibri" w:cs="Calibri"/>
         </w:rPr>
-        <w:t>DEBUG-PlayerTwoTitle.</w:t>
-      </w:r>
-      <w:r>
-        <w:rPr>
-          <w:rFonts w:ascii="Calibri" w:eastAsia="Calibri" w:hAnsi="Calibri" w:cs="Calibri"/>
-        </w:rPr>
-        <w:t>png</w:t>
+        <w:t>DEBUG-PlayerTwoTitle.png</w:t>
       </w:r>
     </w:p>
     <w:p>
@@ -1554,8 +1840,8 @@
 </file>
 
 <file path=word/numbering.xml><?xml version="1.0" encoding="utf-8"?>
-<w:numbering xmlns:ve="http://schemas.openxmlformats.org/markup-compatibility/2006" xmlns:o="urn:schemas-microsoft-com:office:office" xmlns:r="http://schemas.openxmlformats.org/officeDocument/2006/relationships" xmlns:m="http://schemas.openxmlformats.org/officeDocument/2006/math" xmlns:v="urn:schemas-microsoft-com:vml" xmlns:wp="http://schemas.openxmlformats.org/drawingml/2006/wordprocessingDrawing" xmlns:w10="urn:schemas-microsoft-com:office:word" xmlns:w="http://schemas.openxmlformats.org/wordprocessingml/2006/main" xmlns:wne="http://schemas.microsoft.com/office/word/2006/wordml">
-  <w:abstractNum w:abstractNumId="0">
+<w:numbering xmlns:wpc="http://schemas.microsoft.com/office/word/2010/wordprocessingCanvas" xmlns:cx="http://schemas.microsoft.com/office/drawing/2014/chartex" xmlns:cx1="http://schemas.microsoft.com/office/drawing/2015/9/8/chartex" xmlns:cx2="http://schemas.microsoft.com/office/drawing/2015/10/21/chartex" xmlns:cx3="http://schemas.microsoft.com/office/drawing/2016/5/9/chartex" xmlns:cx4="http://schemas.microsoft.com/office/drawing/2016/5/10/chartex" xmlns:cx5="http://schemas.microsoft.com/office/drawing/2016/5/11/chartex" xmlns:cx6="http://schemas.microsoft.com/office/drawing/2016/5/12/chartex" xmlns:cx7="http://schemas.microsoft.com/office/drawing/2016/5/13/chartex" xmlns:cx8="http://schemas.microsoft.com/office/drawing/2016/5/14/chartex" xmlns:mc="http://schemas.openxmlformats.org/markup-compatibility/2006" xmlns:aink="http://schemas.microsoft.com/office/drawing/2016/ink" xmlns:am3d="http://schemas.microsoft.com/office/drawing/2017/model3d" xmlns:o="urn:schemas-microsoft-com:office:office" xmlns:r="http://schemas.openxmlformats.org/officeDocument/2006/relationships" xmlns:m="http://schemas.openxmlformats.org/officeDocument/2006/math" xmlns:v="urn:schemas-microsoft-com:vml" xmlns:wp14="http://schemas.microsoft.com/office/word/2010/wordprocessingDrawing" xmlns:wp="http://schemas.openxmlformats.org/drawingml/2006/wordprocessingDrawing" xmlns:w10="urn:schemas-microsoft-com:office:word" xmlns:w="http://schemas.openxmlformats.org/wordprocessingml/2006/main" xmlns:w14="http://schemas.microsoft.com/office/word/2010/wordml" xmlns:w15="http://schemas.microsoft.com/office/word/2012/wordml" xmlns:w16cid="http://schemas.microsoft.com/office/word/2016/wordml/cid" xmlns:w16se="http://schemas.microsoft.com/office/word/2015/wordml/symex" xmlns:wpg="http://schemas.microsoft.com/office/word/2010/wordprocessingGroup" xmlns:wpi="http://schemas.microsoft.com/office/word/2010/wordprocessingInk" xmlns:wne="http://schemas.microsoft.com/office/word/2006/wordml" xmlns:wps="http://schemas.microsoft.com/office/word/2010/wordprocessingShape" mc:Ignorable="w14 w15 w16se w16cid wp14">
+  <w:abstractNum w:abstractNumId="0" w15:restartNumberingAfterBreak="0">
     <w:nsid w:val="02743981"/>
     <w:multiLevelType w:val="hybridMultilevel"/>
     <w:tmpl w:val="702A54BE"/>
@@ -1668,7 +1954,7 @@
       </w:rPr>
     </w:lvl>
   </w:abstractNum>
-  <w:abstractNum w:abstractNumId="1">
+  <w:abstractNum w:abstractNumId="1" w15:restartNumberingAfterBreak="0">
     <w:nsid w:val="0468327B"/>
     <w:multiLevelType w:val="multilevel"/>
     <w:tmpl w:val="99B2DFBC"/>
@@ -1719,7 +2005,7 @@
       <w:lvlJc w:val="left"/>
     </w:lvl>
   </w:abstractNum>
-  <w:abstractNum w:abstractNumId="2">
+  <w:abstractNum w:abstractNumId="2" w15:restartNumberingAfterBreak="0">
     <w:nsid w:val="30014A99"/>
     <w:multiLevelType w:val="multilevel"/>
     <w:tmpl w:val="D2F480BA"/>
@@ -1770,7 +2056,7 @@
       <w:lvlJc w:val="left"/>
     </w:lvl>
   </w:abstractNum>
-  <w:abstractNum w:abstractNumId="3">
+  <w:abstractNum w:abstractNumId="3" w15:restartNumberingAfterBreak="0">
     <w:nsid w:val="3CA71716"/>
     <w:multiLevelType w:val="multilevel"/>
     <w:tmpl w:val="C9CE7A24"/>
@@ -1821,7 +2107,7 @@
       <w:lvlJc w:val="left"/>
     </w:lvl>
   </w:abstractNum>
-  <w:abstractNum w:abstractNumId="4">
+  <w:abstractNum w:abstractNumId="4" w15:restartNumberingAfterBreak="0">
     <w:nsid w:val="581910D4"/>
     <w:multiLevelType w:val="multilevel"/>
     <w:tmpl w:val="ABECE73C"/>
@@ -1891,7 +2177,7 @@
 </file>
 
 <file path=word/styles.xml><?xml version="1.0" encoding="utf-8"?>
-<w:styles xmlns:r="http://schemas.openxmlformats.org/officeDocument/2006/relationships" xmlns:w="http://schemas.openxmlformats.org/wordprocessingml/2006/main">
+<w:styles xmlns:mc="http://schemas.openxmlformats.org/markup-compatibility/2006" xmlns:r="http://schemas.openxmlformats.org/officeDocument/2006/relationships" xmlns:w="http://schemas.openxmlformats.org/wordprocessingml/2006/main" xmlns:w14="http://schemas.microsoft.com/office/word/2010/wordml" xmlns:w15="http://schemas.microsoft.com/office/word/2012/wordml" xmlns:w16cid="http://schemas.microsoft.com/office/word/2016/wordml/cid" xmlns:w16se="http://schemas.microsoft.com/office/word/2015/wordml/symex" mc:Ignorable="w14 w15 w16se w16cid">
   <w:docDefaults>
     <w:rPrDefault>
       <w:rPr>
@@ -1907,144 +2193,382 @@
       </w:pPr>
     </w:pPrDefault>
   </w:docDefaults>
-  <w:latentStyles w:defLockedState="0" w:defUIPriority="99" w:defSemiHidden="1" w:defUnhideWhenUsed="1" w:defQFormat="0" w:count="267">
-    <w:lsdException w:name="Normal" w:semiHidden="0" w:uiPriority="0" w:unhideWhenUsed="0" w:qFormat="1"/>
-    <w:lsdException w:name="heading 1" w:semiHidden="0" w:uiPriority="9" w:unhideWhenUsed="0" w:qFormat="1"/>
-    <w:lsdException w:name="heading 2" w:uiPriority="9" w:qFormat="1"/>
-    <w:lsdException w:name="heading 3" w:uiPriority="9" w:qFormat="1"/>
-    <w:lsdException w:name="heading 4" w:uiPriority="9" w:qFormat="1"/>
-    <w:lsdException w:name="heading 5" w:uiPriority="9" w:qFormat="1"/>
-    <w:lsdException w:name="heading 6" w:uiPriority="9" w:qFormat="1"/>
-    <w:lsdException w:name="heading 7" w:uiPriority="9" w:qFormat="1"/>
-    <w:lsdException w:name="heading 8" w:uiPriority="9" w:qFormat="1"/>
-    <w:lsdException w:name="heading 9" w:uiPriority="9" w:qFormat="1"/>
-    <w:lsdException w:name="toc 1" w:uiPriority="39"/>
-    <w:lsdException w:name="toc 2" w:uiPriority="39"/>
-    <w:lsdException w:name="toc 3" w:uiPriority="39"/>
-    <w:lsdException w:name="toc 4" w:uiPriority="39"/>
-    <w:lsdException w:name="toc 5" w:uiPriority="39"/>
-    <w:lsdException w:name="toc 6" w:uiPriority="39"/>
-    <w:lsdException w:name="toc 7" w:uiPriority="39"/>
-    <w:lsdException w:name="toc 8" w:uiPriority="39"/>
-    <w:lsdException w:name="toc 9" w:uiPriority="39"/>
-    <w:lsdException w:name="caption" w:uiPriority="35" w:qFormat="1"/>
-    <w:lsdException w:name="Title" w:semiHidden="0" w:uiPriority="10" w:unhideWhenUsed="0" w:qFormat="1"/>
-    <w:lsdException w:name="Default Paragraph Font" w:uiPriority="1"/>
-    <w:lsdException w:name="Subtitle" w:semiHidden="0" w:uiPriority="11" w:unhideWhenUsed="0" w:qFormat="1"/>
-    <w:lsdException w:name="Strong" w:semiHidden="0" w:uiPriority="22" w:unhideWhenUsed="0" w:qFormat="1"/>
-    <w:lsdException w:name="Emphasis" w:semiHidden="0" w:uiPriority="20" w:unhideWhenUsed="0" w:qFormat="1"/>
-    <w:lsdException w:name="Table Grid" w:semiHidden="0" w:uiPriority="59" w:unhideWhenUsed="0"/>
-    <w:lsdException w:name="Placeholder Text" w:unhideWhenUsed="0"/>
-    <w:lsdException w:name="No Spacing" w:semiHidden="0" w:uiPriority="1" w:unhideWhenUsed="0" w:qFormat="1"/>
-    <w:lsdException w:name="Light Shading" w:semiHidden="0" w:uiPriority="60" w:unhideWhenUsed="0"/>
-    <w:lsdException w:name="Light List" w:semiHidden="0" w:uiPriority="61" w:unhideWhenUsed="0"/>
-    <w:lsdException w:name="Light Grid" w:semiHidden="0" w:uiPriority="62" w:unhideWhenUsed="0"/>
-    <w:lsdException w:name="Medium Shading 1" w:semiHidden="0" w:uiPriority="63" w:unhideWhenUsed="0"/>
-    <w:lsdException w:name="Medium Shading 2" w:semiHidden="0" w:uiPriority="64" w:unhideWhenUsed="0"/>
-    <w:lsdException w:name="Medium List 1" w:semiHidden="0" w:uiPriority="65" w:unhideWhenUsed="0"/>
-    <w:lsdException w:name="Medium List 2" w:semiHidden="0" w:uiPriority="66" w:unhideWhenUsed="0"/>
-    <w:lsdException w:name="Medium Grid 1" w:semiHidden="0" w:uiPriority="67" w:unhideWhenUsed="0"/>
-    <w:lsdException w:name="Medium Grid 2" w:semiHidden="0" w:uiPriority="68" w:unhideWhenUsed="0"/>
-    <w:lsdException w:name="Medium Grid 3" w:semiHidden="0" w:uiPriority="69" w:unhideWhenUsed="0"/>
-    <w:lsdException w:name="Dark List" w:semiHidden="0" w:uiPriority="70" w:unhideWhenUsed="0"/>
-    <w:lsdException w:name="Colorful Shading" w:semiHidden="0" w:uiPriority="71" w:unhideWhenUsed="0"/>
-    <w:lsdException w:name="Colorful List" w:semiHidden="0" w:uiPriority="72" w:unhideWhenUsed="0"/>
-    <w:lsdException w:name="Colorful Grid" w:semiHidden="0" w:uiPriority="73" w:unhideWhenUsed="0"/>
-    <w:lsdException w:name="Light Shading Accent 1" w:semiHidden="0" w:uiPriority="60" w:unhideWhenUsed="0"/>
-    <w:lsdException w:name="Light List Accent 1" w:semiHidden="0" w:uiPriority="61" w:unhideWhenUsed="0"/>
-    <w:lsdException w:name="Light Grid Accent 1" w:semiHidden="0" w:uiPriority="62" w:unhideWhenUsed="0"/>
-    <w:lsdException w:name="Medium Shading 1 Accent 1" w:semiHidden="0" w:uiPriority="63" w:unhideWhenUsed="0"/>
-    <w:lsdException w:name="Medium Shading 2 Accent 1" w:semiHidden="0" w:uiPriority="64" w:unhideWhenUsed="0"/>
-    <w:lsdException w:name="Medium List 1 Accent 1" w:semiHidden="0" w:uiPriority="65" w:unhideWhenUsed="0"/>
-    <w:lsdException w:name="Revision" w:unhideWhenUsed="0"/>
-    <w:lsdException w:name="List Paragraph" w:semiHidden="0" w:uiPriority="34" w:unhideWhenUsed="0" w:qFormat="1"/>
-    <w:lsdException w:name="Quote" w:semiHidden="0" w:uiPriority="29" w:unhideWhenUsed="0" w:qFormat="1"/>
-    <w:lsdException w:name="Intense Quote" w:semiHidden="0" w:uiPriority="30" w:unhideWhenUsed="0" w:qFormat="1"/>
-    <w:lsdException w:name="Medium List 2 Accent 1" w:semiHidden="0" w:uiPriority="66" w:unhideWhenUsed="0"/>
-    <w:lsdException w:name="Medium Grid 1 Accent 1" w:semiHidden="0" w:uiPriority="67" w:unhideWhenUsed="0"/>
-    <w:lsdException w:name="Medium Grid 2 Accent 1" w:semiHidden="0" w:uiPriority="68" w:unhideWhenUsed="0"/>
-    <w:lsdException w:name="Medium Grid 3 Accent 1" w:semiHidden="0" w:uiPriority="69" w:unhideWhenUsed="0"/>
-    <w:lsdException w:name="Dark List Accent 1" w:semiHidden="0" w:uiPriority="70" w:unhideWhenUsed="0"/>
-    <w:lsdException w:name="Colorful Shading Accent 1" w:semiHidden="0" w:uiPriority="71" w:unhideWhenUsed="0"/>
-    <w:lsdException w:name="Colorful List Accent 1" w:semiHidden="0" w:uiPriority="72" w:unhideWhenUsed="0"/>
-    <w:lsdException w:name="Colorful Grid Accent 1" w:semiHidden="0" w:uiPriority="73" w:unhideWhenUsed="0"/>
-    <w:lsdException w:name="Light Shading Accent 2" w:semiHidden="0" w:uiPriority="60" w:unhideWhenUsed="0"/>
-    <w:lsdException w:name="Light List Accent 2" w:semiHidden="0" w:uiPriority="61" w:unhideWhenUsed="0"/>
-    <w:lsdException w:name="Light Grid Accent 2" w:semiHidden="0" w:uiPriority="62" w:unhideWhenUsed="0"/>
-    <w:lsdException w:name="Medium Shading 1 Accent 2" w:semiHidden="0" w:uiPriority="63" w:unhideWhenUsed="0"/>
-    <w:lsdException w:name="Medium Shading 2 Accent 2" w:semiHidden="0" w:uiPriority="64" w:unhideWhenUsed="0"/>
-    <w:lsdException w:name="Medium List 1 Accent 2" w:semiHidden="0" w:uiPriority="65" w:unhideWhenUsed="0"/>
-    <w:lsdException w:name="Medium List 2 Accent 2" w:semiHidden="0" w:uiPriority="66" w:unhideWhenUsed="0"/>
-    <w:lsdException w:name="Medium Grid 1 Accent 2" w:semiHidden="0" w:uiPriority="67" w:unhideWhenUsed="0"/>
-    <w:lsdException w:name="Medium Grid 2 Accent 2" w:semiHidden="0" w:uiPriority="68" w:unhideWhenUsed="0"/>
-    <w:lsdException w:name="Medium Grid 3 Accent 2" w:semiHidden="0" w:uiPriority="69" w:unhideWhenUsed="0"/>
-    <w:lsdException w:name="Dark List Accent 2" w:semiHidden="0" w:uiPriority="70" w:unhideWhenUsed="0"/>
-    <w:lsdException w:name="Colorful Shading Accent 2" w:semiHidden="0" w:uiPriority="71" w:unhideWhenUsed="0"/>
-    <w:lsdException w:name="Colorful List Accent 2" w:semiHidden="0" w:uiPriority="72" w:unhideWhenUsed="0"/>
-    <w:lsdException w:name="Colorful Grid Accent 2" w:semiHidden="0" w:uiPriority="73" w:unhideWhenUsed="0"/>
-    <w:lsdException w:name="Light Shading Accent 3" w:semiHidden="0" w:uiPriority="60" w:unhideWhenUsed="0"/>
-    <w:lsdException w:name="Light List Accent 3" w:semiHidden="0" w:uiPriority="61" w:unhideWhenUsed="0"/>
-    <w:lsdException w:name="Light Grid Accent 3" w:semiHidden="0" w:uiPriority="62" w:unhideWhenUsed="0"/>
-    <w:lsdException w:name="Medium Shading 1 Accent 3" w:semiHidden="0" w:uiPriority="63" w:unhideWhenUsed="0"/>
-    <w:lsdException w:name="Medium Shading 2 Accent 3" w:semiHidden="0" w:uiPriority="64" w:unhideWhenUsed="0"/>
-    <w:lsdException w:name="Medium List 1 Accent 3" w:semiHidden="0" w:uiPriority="65" w:unhideWhenUsed="0"/>
-    <w:lsdException w:name="Medium List 2 Accent 3" w:semiHidden="0" w:uiPriority="66" w:unhideWhenUsed="0"/>
-    <w:lsdException w:name="Medium Grid 1 Accent 3" w:semiHidden="0" w:uiPriority="67" w:unhideWhenUsed="0"/>
-    <w:lsdException w:name="Medium Grid 2 Accent 3" w:semiHidden="0" w:uiPriority="68" w:unhideWhenUsed="0"/>
-    <w:lsdException w:name="Medium Grid 3 Accent 3" w:semiHidden="0" w:uiPriority="69" w:unhideWhenUsed="0"/>
-    <w:lsdException w:name="Dark List Accent 3" w:semiHidden="0" w:uiPriority="70" w:unhideWhenUsed="0"/>
-    <w:lsdException w:name="Colorful Shading Accent 3" w:semiHidden="0" w:uiPriority="71" w:unhideWhenUsed="0"/>
-    <w:lsdException w:name="Colorful List Accent 3" w:semiHidden="0" w:uiPriority="72" w:unhideWhenUsed="0"/>
-    <w:lsdException w:name="Colorful Grid Accent 3" w:semiHidden="0" w:uiPriority="73" w:unhideWhenUsed="0"/>
-    <w:lsdException w:name="Light Shading Accent 4" w:semiHidden="0" w:uiPriority="60" w:unhideWhenUsed="0"/>
-    <w:lsdException w:name="Light List Accent 4" w:semiHidden="0" w:uiPriority="61" w:unhideWhenUsed="0"/>
-    <w:lsdException w:name="Light Grid Accent 4" w:semiHidden="0" w:uiPriority="62" w:unhideWhenUsed="0"/>
-    <w:lsdException w:name="Medium Shading 1 Accent 4" w:semiHidden="0" w:uiPriority="63" w:unhideWhenUsed="0"/>
-    <w:lsdException w:name="Medium Shading 2 Accent 4" w:semiHidden="0" w:uiPriority="64" w:unhideWhenUsed="0"/>
-    <w:lsdException w:name="Medium List 1 Accent 4" w:semiHidden="0" w:uiPriority="65" w:unhideWhenUsed="0"/>
-    <w:lsdException w:name="Medium List 2 Accent 4" w:semiHidden="0" w:uiPriority="66" w:unhideWhenUsed="0"/>
-    <w:lsdException w:name="Medium Grid 1 Accent 4" w:semiHidden="0" w:uiPriority="67" w:unhideWhenUsed="0"/>
-    <w:lsdException w:name="Medium Grid 2 Accent 4" w:semiHidden="0" w:uiPriority="68" w:unhideWhenUsed="0"/>
-    <w:lsdException w:name="Medium Grid 3 Accent 4" w:semiHidden="0" w:uiPriority="69" w:unhideWhenUsed="0"/>
-    <w:lsdException w:name="Dark List Accent 4" w:semiHidden="0" w:uiPriority="70" w:unhideWhenUsed="0"/>
-    <w:lsdException w:name="Colorful Shading Accent 4" w:semiHidden="0" w:uiPriority="71" w:unhideWhenUsed="0"/>
-    <w:lsdException w:name="Colorful List Accent 4" w:semiHidden="0" w:uiPriority="72" w:unhideWhenUsed="0"/>
-    <w:lsdException w:name="Colorful Grid Accent 4" w:semiHidden="0" w:uiPriority="73" w:unhideWhenUsed="0"/>
-    <w:lsdException w:name="Light Shading Accent 5" w:semiHidden="0" w:uiPriority="60" w:unhideWhenUsed="0"/>
-    <w:lsdException w:name="Light List Accent 5" w:semiHidden="0" w:uiPriority="61" w:unhideWhenUsed="0"/>
-    <w:lsdException w:name="Light Grid Accent 5" w:semiHidden="0" w:uiPriority="62" w:unhideWhenUsed="0"/>
-    <w:lsdException w:name="Medium Shading 1 Accent 5" w:semiHidden="0" w:uiPriority="63" w:unhideWhenUsed="0"/>
-    <w:lsdException w:name="Medium Shading 2 Accent 5" w:semiHidden="0" w:uiPriority="64" w:unhideWhenUsed="0"/>
-    <w:lsdException w:name="Medium List 1 Accent 5" w:semiHidden="0" w:uiPriority="65" w:unhideWhenUsed="0"/>
-    <w:lsdException w:name="Medium List 2 Accent 5" w:semiHidden="0" w:uiPriority="66" w:unhideWhenUsed="0"/>
-    <w:lsdException w:name="Medium Grid 1 Accent 5" w:semiHidden="0" w:uiPriority="67" w:unhideWhenUsed="0"/>
-    <w:lsdException w:name="Medium Grid 2 Accent 5" w:semiHidden="0" w:uiPriority="68" w:unhideWhenUsed="0"/>
-    <w:lsdException w:name="Medium Grid 3 Accent 5" w:semiHidden="0" w:uiPriority="69" w:unhideWhenUsed="0"/>
-    <w:lsdException w:name="Dark List Accent 5" w:semiHidden="0" w:uiPriority="70" w:unhideWhenUsed="0"/>
-    <w:lsdException w:name="Colorful Shading Accent 5" w:semiHidden="0" w:uiPriority="71" w:unhideWhenUsed="0"/>
-    <w:lsdException w:name="Colorful List Accent 5" w:semiHidden="0" w:uiPriority="72" w:unhideWhenUsed="0"/>
-    <w:lsdException w:name="Colorful Grid Accent 5" w:semiHidden="0" w:uiPriority="73" w:unhideWhenUsed="0"/>
-    <w:lsdException w:name="Light Shading Accent 6" w:semiHidden="0" w:uiPriority="60" w:unhideWhenUsed="0"/>
-    <w:lsdException w:name="Light List Accent 6" w:semiHidden="0" w:uiPriority="61" w:unhideWhenUsed="0"/>
-    <w:lsdException w:name="Light Grid Accent 6" w:semiHidden="0" w:uiPriority="62" w:unhideWhenUsed="0"/>
-    <w:lsdException w:name="Medium Shading 1 Accent 6" w:semiHidden="0" w:uiPriority="63" w:unhideWhenUsed="0"/>
-    <w:lsdException w:name="Medium Shading 2 Accent 6" w:semiHidden="0" w:uiPriority="64" w:unhideWhenUsed="0"/>
-    <w:lsdException w:name="Medium List 1 Accent 6" w:semiHidden="0" w:uiPriority="65" w:unhideWhenUsed="0"/>
-    <w:lsdException w:name="Medium List 2 Accent 6" w:semiHidden="0" w:uiPriority="66" w:unhideWhenUsed="0"/>
-    <w:lsdException w:name="Medium Grid 1 Accent 6" w:semiHidden="0" w:uiPriority="67" w:unhideWhenUsed="0"/>
-    <w:lsdException w:name="Medium Grid 2 Accent 6" w:semiHidden="0" w:uiPriority="68" w:unhideWhenUsed="0"/>
-    <w:lsdException w:name="Medium Grid 3 Accent 6" w:semiHidden="0" w:uiPriority="69" w:unhideWhenUsed="0"/>
-    <w:lsdException w:name="Dark List Accent 6" w:semiHidden="0" w:uiPriority="70" w:unhideWhenUsed="0"/>
-    <w:lsdException w:name="Colorful Shading Accent 6" w:semiHidden="0" w:uiPriority="71" w:unhideWhenUsed="0"/>
-    <w:lsdException w:name="Colorful List Accent 6" w:semiHidden="0" w:uiPriority="72" w:unhideWhenUsed="0"/>
-    <w:lsdException w:name="Colorful Grid Accent 6" w:semiHidden="0" w:uiPriority="73" w:unhideWhenUsed="0"/>
-    <w:lsdException w:name="Subtle Emphasis" w:semiHidden="0" w:uiPriority="19" w:unhideWhenUsed="0" w:qFormat="1"/>
-    <w:lsdException w:name="Intense Emphasis" w:semiHidden="0" w:uiPriority="21" w:unhideWhenUsed="0" w:qFormat="1"/>
-    <w:lsdException w:name="Subtle Reference" w:semiHidden="0" w:uiPriority="31" w:unhideWhenUsed="0" w:qFormat="1"/>
-    <w:lsdException w:name="Intense Reference" w:semiHidden="0" w:uiPriority="32" w:unhideWhenUsed="0" w:qFormat="1"/>
-    <w:lsdException w:name="Book Title" w:semiHidden="0" w:uiPriority="33" w:unhideWhenUsed="0" w:qFormat="1"/>
-    <w:lsdException w:name="Bibliography" w:uiPriority="37"/>
-    <w:lsdException w:name="TOC Heading" w:uiPriority="39" w:qFormat="1"/>
+  <w:latentStyles w:defLockedState="0" w:defUIPriority="99" w:defSemiHidden="0" w:defUnhideWhenUsed="0" w:defQFormat="0" w:count="375">
+    <w:lsdException w:name="Normal" w:uiPriority="0" w:qFormat="1"/>
+    <w:lsdException w:name="heading 1" w:uiPriority="9" w:qFormat="1"/>
+    <w:lsdException w:name="heading 2" w:semiHidden="1" w:uiPriority="9" w:unhideWhenUsed="1" w:qFormat="1"/>
+    <w:lsdException w:name="heading 3" w:semiHidden="1" w:uiPriority="9" w:unhideWhenUsed="1" w:qFormat="1"/>
+    <w:lsdException w:name="heading 4" w:semiHidden="1" w:uiPriority="9" w:unhideWhenUsed="1" w:qFormat="1"/>
+    <w:lsdException w:name="heading 5" w:semiHidden="1" w:uiPriority="9" w:unhideWhenUsed="1" w:qFormat="1"/>
+    <w:lsdException w:name="heading 6" w:semiHidden="1" w:uiPriority="9" w:unhideWhenUsed="1" w:qFormat="1"/>
+    <w:lsdException w:name="heading 7" w:semiHidden="1" w:uiPriority="9" w:unhideWhenUsed="1" w:qFormat="1"/>
+    <w:lsdException w:name="heading 8" w:semiHidden="1" w:uiPriority="9" w:unhideWhenUsed="1" w:qFormat="1"/>
+    <w:lsdException w:name="heading 9" w:semiHidden="1" w:uiPriority="9" w:unhideWhenUsed="1" w:qFormat="1"/>
+    <w:lsdException w:name="index 1" w:semiHidden="1" w:unhideWhenUsed="1"/>
+    <w:lsdException w:name="index 2" w:semiHidden="1" w:unhideWhenUsed="1"/>
+    <w:lsdException w:name="index 3" w:semiHidden="1" w:unhideWhenUsed="1"/>
+    <w:lsdException w:name="index 4" w:semiHidden="1" w:unhideWhenUsed="1"/>
+    <w:lsdException w:name="index 5" w:semiHidden="1" w:unhideWhenUsed="1"/>
+    <w:lsdException w:name="index 6" w:semiHidden="1" w:unhideWhenUsed="1"/>
+    <w:lsdException w:name="index 7" w:semiHidden="1" w:unhideWhenUsed="1"/>
+    <w:lsdException w:name="index 8" w:semiHidden="1" w:unhideWhenUsed="1"/>
+    <w:lsdException w:name="index 9" w:semiHidden="1" w:unhideWhenUsed="1"/>
+    <w:lsdException w:name="toc 1" w:semiHidden="1" w:uiPriority="39" w:unhideWhenUsed="1"/>
+    <w:lsdException w:name="toc 2" w:semiHidden="1" w:uiPriority="39" w:unhideWhenUsed="1"/>
+    <w:lsdException w:name="toc 3" w:semiHidden="1" w:uiPriority="39" w:unhideWhenUsed="1"/>
+    <w:lsdException w:name="toc 4" w:semiHidden="1" w:uiPriority="39" w:unhideWhenUsed="1"/>
+    <w:lsdException w:name="toc 5" w:semiHidden="1" w:uiPriority="39" w:unhideWhenUsed="1"/>
+    <w:lsdException w:name="toc 6" w:semiHidden="1" w:uiPriority="39" w:unhideWhenUsed="1"/>
+    <w:lsdException w:name="toc 7" w:semiHidden="1" w:uiPriority="39" w:unhideWhenUsed="1"/>
+    <w:lsdException w:name="toc 8" w:semiHidden="1" w:uiPriority="39" w:unhideWhenUsed="1"/>
+    <w:lsdException w:name="toc 9" w:semiHidden="1" w:uiPriority="39" w:unhideWhenUsed="1"/>
+    <w:lsdException w:name="Normal Indent" w:semiHidden="1" w:unhideWhenUsed="1"/>
+    <w:lsdException w:name="footnote text" w:semiHidden="1" w:unhideWhenUsed="1"/>
+    <w:lsdException w:name="annotation text" w:semiHidden="1" w:unhideWhenUsed="1"/>
+    <w:lsdException w:name="header" w:semiHidden="1" w:unhideWhenUsed="1"/>
+    <w:lsdException w:name="footer" w:semiHidden="1" w:unhideWhenUsed="1"/>
+    <w:lsdException w:name="index heading" w:semiHidden="1" w:unhideWhenUsed="1"/>
+    <w:lsdException w:name="caption" w:semiHidden="1" w:uiPriority="35" w:unhideWhenUsed="1" w:qFormat="1"/>
+    <w:lsdException w:name="table of figures" w:semiHidden="1" w:unhideWhenUsed="1"/>
+    <w:lsdException w:name="envelope address" w:semiHidden="1" w:unhideWhenUsed="1"/>
+    <w:lsdException w:name="envelope return" w:semiHidden="1" w:unhideWhenUsed="1"/>
+    <w:lsdException w:name="footnote reference" w:semiHidden="1" w:unhideWhenUsed="1"/>
+    <w:lsdException w:name="annotation reference" w:semiHidden="1" w:unhideWhenUsed="1"/>
+    <w:lsdException w:name="line number" w:semiHidden="1" w:unhideWhenUsed="1"/>
+    <w:lsdException w:name="page number" w:semiHidden="1" w:unhideWhenUsed="1"/>
+    <w:lsdException w:name="endnote reference" w:semiHidden="1" w:unhideWhenUsed="1"/>
+    <w:lsdException w:name="endnote text" w:semiHidden="1" w:unhideWhenUsed="1"/>
+    <w:lsdException w:name="table of authorities" w:semiHidden="1" w:unhideWhenUsed="1"/>
+    <w:lsdException w:name="macro" w:semiHidden="1" w:unhideWhenUsed="1"/>
+    <w:lsdException w:name="toa heading" w:semiHidden="1" w:unhideWhenUsed="1"/>
+    <w:lsdException w:name="List" w:semiHidden="1" w:unhideWhenUsed="1"/>
+    <w:lsdException w:name="List Bullet" w:semiHidden="1" w:unhideWhenUsed="1"/>
+    <w:lsdException w:name="List Number" w:semiHidden="1" w:unhideWhenUsed="1"/>
+    <w:lsdException w:name="List 2" w:semiHidden="1" w:unhideWhenUsed="1"/>
+    <w:lsdException w:name="List 3" w:semiHidden="1" w:unhideWhenUsed="1"/>
+    <w:lsdException w:name="List 4" w:semiHidden="1" w:unhideWhenUsed="1"/>
+    <w:lsdException w:name="List 5" w:semiHidden="1" w:unhideWhenUsed="1"/>
+    <w:lsdException w:name="List Bullet 2" w:semiHidden="1" w:unhideWhenUsed="1"/>
+    <w:lsdException w:name="List Bullet 3" w:semiHidden="1" w:unhideWhenUsed="1"/>
+    <w:lsdException w:name="List Bullet 4" w:semiHidden="1" w:unhideWhenUsed="1"/>
+    <w:lsdException w:name="List Bullet 5" w:semiHidden="1" w:unhideWhenUsed="1"/>
+    <w:lsdException w:name="List Number 2" w:semiHidden="1" w:unhideWhenUsed="1"/>
+    <w:lsdException w:name="List Number 3" w:semiHidden="1" w:unhideWhenUsed="1"/>
+    <w:lsdException w:name="List Number 4" w:semiHidden="1" w:unhideWhenUsed="1"/>
+    <w:lsdException w:name="List Number 5" w:semiHidden="1" w:unhideWhenUsed="1"/>
+    <w:lsdException w:name="Title" w:uiPriority="10" w:qFormat="1"/>
+    <w:lsdException w:name="Closing" w:semiHidden="1" w:unhideWhenUsed="1"/>
+    <w:lsdException w:name="Signature" w:semiHidden="1" w:unhideWhenUsed="1"/>
+    <w:lsdException w:name="Default Paragraph Font" w:semiHidden="1" w:uiPriority="1" w:unhideWhenUsed="1"/>
+    <w:lsdException w:name="Body Text" w:semiHidden="1" w:unhideWhenUsed="1"/>
+    <w:lsdException w:name="Body Text Indent" w:semiHidden="1" w:unhideWhenUsed="1"/>
+    <w:lsdException w:name="List Continue" w:semiHidden="1" w:unhideWhenUsed="1"/>
+    <w:lsdException w:name="List Continue 2" w:semiHidden="1" w:unhideWhenUsed="1"/>
+    <w:lsdException w:name="List Continue 3" w:semiHidden="1" w:unhideWhenUsed="1"/>
+    <w:lsdException w:name="List Continue 4" w:semiHidden="1" w:unhideWhenUsed="1"/>
+    <w:lsdException w:name="List Continue 5" w:semiHidden="1" w:unhideWhenUsed="1"/>
+    <w:lsdException w:name="Message Header" w:semiHidden="1" w:unhideWhenUsed="1"/>
+    <w:lsdException w:name="Subtitle" w:uiPriority="11" w:qFormat="1"/>
+    <w:lsdException w:name="Salutation" w:semiHidden="1" w:unhideWhenUsed="1"/>
+    <w:lsdException w:name="Date" w:semiHidden="1" w:unhideWhenUsed="1"/>
+    <w:lsdException w:name="Body Text First Indent" w:semiHidden="1" w:unhideWhenUsed="1"/>
+    <w:lsdException w:name="Body Text First Indent 2" w:semiHidden="1" w:unhideWhenUsed="1"/>
+    <w:lsdException w:name="Note Heading" w:semiHidden="1" w:unhideWhenUsed="1"/>
+    <w:lsdException w:name="Body Text 2" w:semiHidden="1" w:unhideWhenUsed="1"/>
+    <w:lsdException w:name="Body Text 3" w:semiHidden="1" w:unhideWhenUsed="1"/>
+    <w:lsdException w:name="Body Text Indent 2" w:semiHidden="1" w:unhideWhenUsed="1"/>
+    <w:lsdException w:name="Body Text Indent 3" w:semiHidden="1" w:unhideWhenUsed="1"/>
+    <w:lsdException w:name="Block Text" w:semiHidden="1" w:unhideWhenUsed="1"/>
+    <w:lsdException w:name="Hyperlink" w:semiHidden="1" w:unhideWhenUsed="1"/>
+    <w:lsdException w:name="FollowedHyperlink" w:semiHidden="1" w:unhideWhenUsed="1"/>
+    <w:lsdException w:name="Strong" w:uiPriority="22" w:qFormat="1"/>
+    <w:lsdException w:name="Emphasis" w:uiPriority="20" w:qFormat="1"/>
+    <w:lsdException w:name="Document Map" w:semiHidden="1" w:unhideWhenUsed="1"/>
+    <w:lsdException w:name="Plain Text" w:semiHidden="1" w:unhideWhenUsed="1"/>
+    <w:lsdException w:name="E-mail Signature" w:semiHidden="1" w:unhideWhenUsed="1"/>
+    <w:lsdException w:name="HTML Top of Form" w:semiHidden="1" w:unhideWhenUsed="1"/>
+    <w:lsdException w:name="HTML Bottom of Form" w:semiHidden="1" w:unhideWhenUsed="1"/>
+    <w:lsdException w:name="Normal (Web)" w:semiHidden="1" w:unhideWhenUsed="1"/>
+    <w:lsdException w:name="HTML Acronym" w:semiHidden="1" w:unhideWhenUsed="1"/>
+    <w:lsdException w:name="HTML Address" w:semiHidden="1" w:unhideWhenUsed="1"/>
+    <w:lsdException w:name="HTML Cite" w:semiHidden="1" w:unhideWhenUsed="1"/>
+    <w:lsdException w:name="HTML Code" w:semiHidden="1" w:unhideWhenUsed="1"/>
+    <w:lsdException w:name="HTML Definition" w:semiHidden="1" w:unhideWhenUsed="1"/>
+    <w:lsdException w:name="HTML Keyboard" w:semiHidden="1" w:unhideWhenUsed="1"/>
+    <w:lsdException w:name="HTML Preformatted" w:semiHidden="1" w:unhideWhenUsed="1"/>
+    <w:lsdException w:name="HTML Sample" w:semiHidden="1" w:unhideWhenUsed="1"/>
+    <w:lsdException w:name="HTML Typewriter" w:semiHidden="1" w:unhideWhenUsed="1"/>
+    <w:lsdException w:name="HTML Variable" w:semiHidden="1" w:unhideWhenUsed="1"/>
+    <w:lsdException w:name="Normal Table" w:semiHidden="1" w:unhideWhenUsed="1"/>
+    <w:lsdException w:name="annotation subject" w:semiHidden="1" w:unhideWhenUsed="1"/>
+    <w:lsdException w:name="No List" w:semiHidden="1" w:unhideWhenUsed="1"/>
+    <w:lsdException w:name="Outline List 1" w:semiHidden="1" w:unhideWhenUsed="1"/>
+    <w:lsdException w:name="Outline List 2" w:semiHidden="1" w:unhideWhenUsed="1"/>
+    <w:lsdException w:name="Outline List 3" w:semiHidden="1" w:unhideWhenUsed="1"/>
+    <w:lsdException w:name="Table Simple 1" w:semiHidden="1" w:unhideWhenUsed="1"/>
+    <w:lsdException w:name="Table Simple 2" w:semiHidden="1" w:unhideWhenUsed="1"/>
+    <w:lsdException w:name="Table Simple 3" w:semiHidden="1" w:unhideWhenUsed="1"/>
+    <w:lsdException w:name="Table Classic 1" w:semiHidden="1" w:unhideWhenUsed="1"/>
+    <w:lsdException w:name="Table Classic 2" w:semiHidden="1" w:unhideWhenUsed="1"/>
+    <w:lsdException w:name="Table Classic 3" w:semiHidden="1" w:unhideWhenUsed="1"/>
+    <w:lsdException w:name="Table Classic 4" w:semiHidden="1" w:unhideWhenUsed="1"/>
+    <w:lsdException w:name="Table Colorful 1" w:semiHidden="1" w:unhideWhenUsed="1"/>
+    <w:lsdException w:name="Table Colorful 2" w:semiHidden="1" w:unhideWhenUsed="1"/>
+    <w:lsdException w:name="Table Colorful 3" w:semiHidden="1" w:unhideWhenUsed="1"/>
+    <w:lsdException w:name="Table Columns 1" w:semiHidden="1" w:unhideWhenUsed="1"/>
+    <w:lsdException w:name="Table Columns 2" w:semiHidden="1" w:unhideWhenUsed="1"/>
+    <w:lsdException w:name="Table Columns 3" w:semiHidden="1" w:unhideWhenUsed="1"/>
+    <w:lsdException w:name="Table Columns 4" w:semiHidden="1" w:unhideWhenUsed="1"/>
+    <w:lsdException w:name="Table Columns 5" w:semiHidden="1" w:unhideWhenUsed="1"/>
+    <w:lsdException w:name="Table Grid 1" w:semiHidden="1" w:unhideWhenUsed="1"/>
+    <w:lsdException w:name="Table Grid 2" w:semiHidden="1" w:unhideWhenUsed="1"/>
+    <w:lsdException w:name="Table Grid 3" w:semiHidden="1" w:unhideWhenUsed="1"/>
+    <w:lsdException w:name="Table Grid 4" w:semiHidden="1" w:unhideWhenUsed="1"/>
+    <w:lsdException w:name="Table Grid 5" w:semiHidden="1" w:unhideWhenUsed="1"/>
+    <w:lsdException w:name="Table Grid 6" w:semiHidden="1" w:unhideWhenUsed="1"/>
+    <w:lsdException w:name="Table Grid 7" w:semiHidden="1" w:unhideWhenUsed="1"/>
+    <w:lsdException w:name="Table Grid 8" w:semiHidden="1" w:unhideWhenUsed="1"/>
+    <w:lsdException w:name="Table List 1" w:semiHidden="1" w:unhideWhenUsed="1"/>
+    <w:lsdException w:name="Table List 2" w:semiHidden="1" w:unhideWhenUsed="1"/>
+    <w:lsdException w:name="Table List 3" w:semiHidden="1" w:unhideWhenUsed="1"/>
+    <w:lsdException w:name="Table List 4" w:semiHidden="1" w:unhideWhenUsed="1"/>
+    <w:lsdException w:name="Table List 5" w:semiHidden="1" w:unhideWhenUsed="1"/>
+    <w:lsdException w:name="Table List 6" w:semiHidden="1" w:unhideWhenUsed="1"/>
+    <w:lsdException w:name="Table List 7" w:semiHidden="1" w:unhideWhenUsed="1"/>
+    <w:lsdException w:name="Table List 8" w:semiHidden="1" w:unhideWhenUsed="1"/>
+    <w:lsdException w:name="Table 3D effects 1" w:semiHidden="1" w:unhideWhenUsed="1"/>
+    <w:lsdException w:name="Table 3D effects 2" w:semiHidden="1" w:unhideWhenUsed="1"/>
+    <w:lsdException w:name="Table 3D effects 3" w:semiHidden="1" w:unhideWhenUsed="1"/>
+    <w:lsdException w:name="Table Contemporary" w:semiHidden="1" w:unhideWhenUsed="1"/>
+    <w:lsdException w:name="Table Elegant" w:semiHidden="1" w:unhideWhenUsed="1"/>
+    <w:lsdException w:name="Table Professional" w:semiHidden="1" w:unhideWhenUsed="1"/>
+    <w:lsdException w:name="Table Subtle 1" w:semiHidden="1" w:unhideWhenUsed="1"/>
+    <w:lsdException w:name="Table Subtle 2" w:semiHidden="1" w:unhideWhenUsed="1"/>
+    <w:lsdException w:name="Table Web 1" w:semiHidden="1" w:unhideWhenUsed="1"/>
+    <w:lsdException w:name="Table Web 2" w:semiHidden="1" w:unhideWhenUsed="1"/>
+    <w:lsdException w:name="Table Web 3" w:semiHidden="1" w:unhideWhenUsed="1"/>
+    <w:lsdException w:name="Balloon Text" w:semiHidden="1" w:unhideWhenUsed="1"/>
+    <w:lsdException w:name="Table Grid" w:semiHidden="1" w:uiPriority="59" w:unhideWhenUsed="1"/>
+    <w:lsdException w:name="Table Theme" w:semiHidden="1" w:unhideWhenUsed="1"/>
+    <w:lsdException w:name="Placeholder Text" w:semiHidden="1"/>
+    <w:lsdException w:name="No Spacing" w:uiPriority="1" w:qFormat="1"/>
+    <w:lsdException w:name="Light Shading" w:uiPriority="60"/>
+    <w:lsdException w:name="Light List" w:uiPriority="61"/>
+    <w:lsdException w:name="Light Grid" w:uiPriority="62"/>
+    <w:lsdException w:name="Medium Shading 1" w:uiPriority="63"/>
+    <w:lsdException w:name="Medium Shading 2" w:uiPriority="64"/>
+    <w:lsdException w:name="Medium List 1" w:uiPriority="65"/>
+    <w:lsdException w:name="Medium List 2" w:uiPriority="66"/>
+    <w:lsdException w:name="Medium Grid 1" w:uiPriority="67"/>
+    <w:lsdException w:name="Medium Grid 2" w:uiPriority="68"/>
+    <w:lsdException w:name="Medium Grid 3" w:uiPriority="69"/>
+    <w:lsdException w:name="Dark List" w:uiPriority="70"/>
+    <w:lsdException w:name="Colorful Shading" w:uiPriority="71"/>
+    <w:lsdException w:name="Colorful List" w:uiPriority="72"/>
+    <w:lsdException w:name="Colorful Grid" w:uiPriority="73"/>
+    <w:lsdException w:name="Light Shading Accent 1" w:uiPriority="60"/>
+    <w:lsdException w:name="Light List Accent 1" w:uiPriority="61"/>
+    <w:lsdException w:name="Light Grid Accent 1" w:uiPriority="62"/>
+    <w:lsdException w:name="Medium Shading 1 Accent 1" w:uiPriority="63"/>
+    <w:lsdException w:name="Medium Shading 2 Accent 1" w:uiPriority="64"/>
+    <w:lsdException w:name="Medium List 1 Accent 1" w:uiPriority="65"/>
+    <w:lsdException w:name="Revision" w:semiHidden="1"/>
+    <w:lsdException w:name="List Paragraph" w:uiPriority="34" w:qFormat="1"/>
+    <w:lsdException w:name="Quote" w:uiPriority="29" w:qFormat="1"/>
+    <w:lsdException w:name="Intense Quote" w:uiPriority="30" w:qFormat="1"/>
+    <w:lsdException w:name="Medium List 2 Accent 1" w:uiPriority="66"/>
+    <w:lsdException w:name="Medium Grid 1 Accent 1" w:uiPriority="67"/>
+    <w:lsdException w:name="Medium Grid 2 Accent 1" w:uiPriority="68"/>
+    <w:lsdException w:name="Medium Grid 3 Accent 1" w:uiPriority="69"/>
+    <w:lsdException w:name="Dark List Accent 1" w:uiPriority="70"/>
+    <w:lsdException w:name="Colorful Shading Accent 1" w:uiPriority="71"/>
+    <w:lsdException w:name="Colorful List Accent 1" w:uiPriority="72"/>
+    <w:lsdException w:name="Colorful Grid Accent 1" w:uiPriority="73"/>
+    <w:lsdException w:name="Light Shading Accent 2" w:uiPriority="60"/>
+    <w:lsdException w:name="Light List Accent 2" w:uiPriority="61"/>
+    <w:lsdException w:name="Light Grid Accent 2" w:uiPriority="62"/>
+    <w:lsdException w:name="Medium Shading 1 Accent 2" w:uiPriority="63"/>
+    <w:lsdException w:name="Medium Shading 2 Accent 2" w:uiPriority="64"/>
+    <w:lsdException w:name="Medium List 1 Accent 2" w:uiPriority="65"/>
+    <w:lsdException w:name="Medium List 2 Accent 2" w:uiPriority="66"/>
+    <w:lsdException w:name="Medium Grid 1 Accent 2" w:uiPriority="67"/>
+    <w:lsdException w:name="Medium Grid 2 Accent 2" w:uiPriority="68"/>
+    <w:lsdException w:name="Medium Grid 3 Accent 2" w:uiPriority="69"/>
+    <w:lsdException w:name="Dark List Accent 2" w:uiPriority="70"/>
+    <w:lsdException w:name="Colorful Shading Accent 2" w:uiPriority="71"/>
+    <w:lsdException w:name="Colorful List Accent 2" w:uiPriority="72"/>
+    <w:lsdException w:name="Colorful Grid Accent 2" w:uiPriority="73"/>
+    <w:lsdException w:name="Light Shading Accent 3" w:uiPriority="60"/>
+    <w:lsdException w:name="Light List Accent 3" w:uiPriority="61"/>
+    <w:lsdException w:name="Light Grid Accent 3" w:uiPriority="62"/>
+    <w:lsdException w:name="Medium Shading 1 Accent 3" w:uiPriority="63"/>
+    <w:lsdException w:name="Medium Shading 2 Accent 3" w:uiPriority="64"/>
+    <w:lsdException w:name="Medium List 1 Accent 3" w:uiPriority="65"/>
+    <w:lsdException w:name="Medium List 2 Accent 3" w:uiPriority="66"/>
+    <w:lsdException w:name="Medium Grid 1 Accent 3" w:uiPriority="67"/>
+    <w:lsdException w:name="Medium Grid 2 Accent 3" w:uiPriority="68"/>
+    <w:lsdException w:name="Medium Grid 3 Accent 3" w:uiPriority="69"/>
+    <w:lsdException w:name="Dark List Accent 3" w:uiPriority="70"/>
+    <w:lsdException w:name="Colorful Shading Accent 3" w:uiPriority="71"/>
+    <w:lsdException w:name="Colorful List Accent 3" w:uiPriority="72"/>
+    <w:lsdException w:name="Colorful Grid Accent 3" w:uiPriority="73"/>
+    <w:lsdException w:name="Light Shading Accent 4" w:uiPriority="60"/>
+    <w:lsdException w:name="Light List Accent 4" w:uiPriority="61"/>
+    <w:lsdException w:name="Light Grid Accent 4" w:uiPriority="62"/>
+    <w:lsdException w:name="Medium Shading 1 Accent 4" w:uiPriority="63"/>
+    <w:lsdException w:name="Medium Shading 2 Accent 4" w:uiPriority="64"/>
+    <w:lsdException w:name="Medium List 1 Accent 4" w:uiPriority="65"/>
+    <w:lsdException w:name="Medium List 2 Accent 4" w:uiPriority="66"/>
+    <w:lsdException w:name="Medium Grid 1 Accent 4" w:uiPriority="67"/>
+    <w:lsdException w:name="Medium Grid 2 Accent 4" w:uiPriority="68"/>
+    <w:lsdException w:name="Medium Grid 3 Accent 4" w:uiPriority="69"/>
+    <w:lsdException w:name="Dark List Accent 4" w:uiPriority="70"/>
+    <w:lsdException w:name="Colorful Shading Accent 4" w:uiPriority="71"/>
+    <w:lsdException w:name="Colorful List Accent 4" w:uiPriority="72"/>
+    <w:lsdException w:name="Colorful Grid Accent 4" w:uiPriority="73"/>
+    <w:lsdException w:name="Light Shading Accent 5" w:uiPriority="60"/>
+    <w:lsdException w:name="Light List Accent 5" w:uiPriority="61"/>
+    <w:lsdException w:name="Light Grid Accent 5" w:uiPriority="62"/>
+    <w:lsdException w:name="Medium Shading 1 Accent 5" w:uiPriority="63"/>
+    <w:lsdException w:name="Medium Shading 2 Accent 5" w:uiPriority="64"/>
+    <w:lsdException w:name="Medium List 1 Accent 5" w:uiPriority="65"/>
+    <w:lsdException w:name="Medium List 2 Accent 5" w:uiPriority="66"/>
+    <w:lsdException w:name="Medium Grid 1 Accent 5" w:uiPriority="67"/>
+    <w:lsdException w:name="Medium Grid 2 Accent 5" w:uiPriority="68"/>
+    <w:lsdException w:name="Medium Grid 3 Accent 5" w:uiPriority="69"/>
+    <w:lsdException w:name="Dark List Accent 5" w:uiPriority="70"/>
+    <w:lsdException w:name="Colorful Shading Accent 5" w:uiPriority="71"/>
+    <w:lsdException w:name="Colorful List Accent 5" w:uiPriority="72"/>
+    <w:lsdException w:name="Colorful Grid Accent 5" w:uiPriority="73"/>
+    <w:lsdException w:name="Light Shading Accent 6" w:uiPriority="60"/>
+    <w:lsdException w:name="Light List Accent 6" w:uiPriority="61"/>
+    <w:lsdException w:name="Light Grid Accent 6" w:uiPriority="62"/>
+    <w:lsdException w:name="Medium Shading 1 Accent 6" w:uiPriority="63"/>
+    <w:lsdException w:name="Medium Shading 2 Accent 6" w:uiPriority="64"/>
+    <w:lsdException w:name="Medium List 1 Accent 6" w:uiPriority="65"/>
+    <w:lsdException w:name="Medium List 2 Accent 6" w:uiPriority="66"/>
+    <w:lsdException w:name="Medium Grid 1 Accent 6" w:uiPriority="67"/>
+    <w:lsdException w:name="Medium Grid 2 Accent 6" w:uiPriority="68"/>
+    <w:lsdException w:name="Medium Grid 3 Accent 6" w:uiPriority="69"/>
+    <w:lsdException w:name="Dark List Accent 6" w:uiPriority="70"/>
+    <w:lsdException w:name="Colorful Shading Accent 6" w:uiPriority="71"/>
+    <w:lsdException w:name="Colorful List Accent 6" w:uiPriority="72"/>
+    <w:lsdException w:name="Colorful Grid Accent 6" w:uiPriority="73"/>
+    <w:lsdException w:name="Subtle Emphasis" w:uiPriority="19" w:qFormat="1"/>
+    <w:lsdException w:name="Intense Emphasis" w:uiPriority="21" w:qFormat="1"/>
+    <w:lsdException w:name="Subtle Reference" w:uiPriority="31" w:qFormat="1"/>
+    <w:lsdException w:name="Intense Reference" w:uiPriority="32" w:qFormat="1"/>
+    <w:lsdException w:name="Book Title" w:uiPriority="33" w:qFormat="1"/>
+    <w:lsdException w:name="Bibliography" w:semiHidden="1" w:uiPriority="37" w:unhideWhenUsed="1"/>
+    <w:lsdException w:name="TOC Heading" w:semiHidden="1" w:uiPriority="39" w:unhideWhenUsed="1" w:qFormat="1"/>
+    <w:lsdException w:name="Plain Table 1" w:uiPriority="41"/>
+    <w:lsdException w:name="Plain Table 2" w:uiPriority="42"/>
+    <w:lsdException w:name="Plain Table 3" w:uiPriority="43"/>
+    <w:lsdException w:name="Plain Table 4" w:uiPriority="44"/>
+    <w:lsdException w:name="Plain Table 5" w:uiPriority="45"/>
+    <w:lsdException w:name="Grid Table Light" w:uiPriority="40"/>
+    <w:lsdException w:name="Grid Table 1 Light" w:uiPriority="46"/>
+    <w:lsdException w:name="Grid Table 2" w:uiPriority="47"/>
+    <w:lsdException w:name="Grid Table 3" w:uiPriority="48"/>
+    <w:lsdException w:name="Grid Table 4" w:uiPriority="49"/>
+    <w:lsdException w:name="Grid Table 5 Dark" w:uiPriority="50"/>
+    <w:lsdException w:name="Grid Table 6 Colorful" w:uiPriority="51"/>
+    <w:lsdException w:name="Grid Table 7 Colorful" w:uiPriority="52"/>
+    <w:lsdException w:name="Grid Table 1 Light Accent 1" w:uiPriority="46"/>
+    <w:lsdException w:name="Grid Table 2 Accent 1" w:uiPriority="47"/>
+    <w:lsdException w:name="Grid Table 3 Accent 1" w:uiPriority="48"/>
+    <w:lsdException w:name="Grid Table 4 Accent 1" w:uiPriority="49"/>
+    <w:lsdException w:name="Grid Table 5 Dark Accent 1" w:uiPriority="50"/>
+    <w:lsdException w:name="Grid Table 6 Colorful Accent 1" w:uiPriority="51"/>
+    <w:lsdException w:name="Grid Table 7 Colorful Accent 1" w:uiPriority="52"/>
+    <w:lsdException w:name="Grid Table 1 Light Accent 2" w:uiPriority="46"/>
+    <w:lsdException w:name="Grid Table 2 Accent 2" w:uiPriority="47"/>
+    <w:lsdException w:name="Grid Table 3 Accent 2" w:uiPriority="48"/>
+    <w:lsdException w:name="Grid Table 4 Accent 2" w:uiPriority="49"/>
+    <w:lsdException w:name="Grid Table 5 Dark Accent 2" w:uiPriority="50"/>
+    <w:lsdException w:name="Grid Table 6 Colorful Accent 2" w:uiPriority="51"/>
+    <w:lsdException w:name="Grid Table 7 Colorful Accent 2" w:uiPriority="52"/>
+    <w:lsdException w:name="Grid Table 1 Light Accent 3" w:uiPriority="46"/>
+    <w:lsdException w:name="Grid Table 2 Accent 3" w:uiPriority="47"/>
+    <w:lsdException w:name="Grid Table 3 Accent 3" w:uiPriority="48"/>
+    <w:lsdException w:name="Grid Table 4 Accent 3" w:uiPriority="49"/>
+    <w:lsdException w:name="Grid Table 5 Dark Accent 3" w:uiPriority="50"/>
+    <w:lsdException w:name="Grid Table 6 Colorful Accent 3" w:uiPriority="51"/>
+    <w:lsdException w:name="Grid Table 7 Colorful Accent 3" w:uiPriority="52"/>
+    <w:lsdException w:name="Grid Table 1 Light Accent 4" w:uiPriority="46"/>
+    <w:lsdException w:name="Grid Table 2 Accent 4" w:uiPriority="47"/>
+    <w:lsdException w:name="Grid Table 3 Accent 4" w:uiPriority="48"/>
+    <w:lsdException w:name="Grid Table 4 Accent 4" w:uiPriority="49"/>
+    <w:lsdException w:name="Grid Table 5 Dark Accent 4" w:uiPriority="50"/>
+    <w:lsdException w:name="Grid Table 6 Colorful Accent 4" w:uiPriority="51"/>
+    <w:lsdException w:name="Grid Table 7 Colorful Accent 4" w:uiPriority="52"/>
+    <w:lsdException w:name="Grid Table 1 Light Accent 5" w:uiPriority="46"/>
+    <w:lsdException w:name="Grid Table 2 Accent 5" w:uiPriority="47"/>
+    <w:lsdException w:name="Grid Table 3 Accent 5" w:uiPriority="48"/>
+    <w:lsdException w:name="Grid Table 4 Accent 5" w:uiPriority="49"/>
+    <w:lsdException w:name="Grid Table 5 Dark Accent 5" w:uiPriority="50"/>
+    <w:lsdException w:name="Grid Table 6 Colorful Accent 5" w:uiPriority="51"/>
+    <w:lsdException w:name="Grid Table 7 Colorful Accent 5" w:uiPriority="52"/>
+    <w:lsdException w:name="Grid Table 1 Light Accent 6" w:uiPriority="46"/>
+    <w:lsdException w:name="Grid Table 2 Accent 6" w:uiPriority="47"/>
+    <w:lsdException w:name="Grid Table 3 Accent 6" w:uiPriority="48"/>
+    <w:lsdException w:name="Grid Table 4 Accent 6" w:uiPriority="49"/>
+    <w:lsdException w:name="Grid Table 5 Dark Accent 6" w:uiPriority="50"/>
+    <w:lsdException w:name="Grid Table 6 Colorful Accent 6" w:uiPriority="51"/>
+    <w:lsdException w:name="Grid Table 7 Colorful Accent 6" w:uiPriority="52"/>
+    <w:lsdException w:name="List Table 1 Light" w:uiPriority="46"/>
+    <w:lsdException w:name="List Table 2" w:uiPriority="47"/>
+    <w:lsdException w:name="List Table 3" w:uiPriority="48"/>
+    <w:lsdException w:name="List Table 4" w:uiPriority="49"/>
+    <w:lsdException w:name="List Table 5 Dark" w:uiPriority="50"/>
+    <w:lsdException w:name="List Table 6 Colorful" w:uiPriority="51"/>
+    <w:lsdException w:name="List Table 7 Colorful" w:uiPriority="52"/>
+    <w:lsdException w:name="List Table 1 Light Accent 1" w:uiPriority="46"/>
+    <w:lsdException w:name="List Table 2 Accent 1" w:uiPriority="47"/>
+    <w:lsdException w:name="List Table 3 Accent 1" w:uiPriority="48"/>
+    <w:lsdException w:name="List Table 4 Accent 1" w:uiPriority="49"/>
+    <w:lsdException w:name="List Table 5 Dark Accent 1" w:uiPriority="50"/>
+    <w:lsdException w:name="List Table 6 Colorful Accent 1" w:uiPriority="51"/>
+    <w:lsdException w:name="List Table 7 Colorful Accent 1" w:uiPriority="52"/>
+    <w:lsdException w:name="List Table 1 Light Accent 2" w:uiPriority="46"/>
+    <w:lsdException w:name="List Table 2 Accent 2" w:uiPriority="47"/>
+    <w:lsdException w:name="List Table 3 Accent 2" w:uiPriority="48"/>
+    <w:lsdException w:name="List Table 4 Accent 2" w:uiPriority="49"/>
+    <w:lsdException w:name="List Table 5 Dark Accent 2" w:uiPriority="50"/>
+    <w:lsdException w:name="List Table 6 Colorful Accent 2" w:uiPriority="51"/>
+    <w:lsdException w:name="List Table 7 Colorful Accent 2" w:uiPriority="52"/>
+    <w:lsdException w:name="List Table 1 Light Accent 3" w:uiPriority="46"/>
+    <w:lsdException w:name="List Table 2 Accent 3" w:uiPriority="47"/>
+    <w:lsdException w:name="List Table 3 Accent 3" w:uiPriority="48"/>
+    <w:lsdException w:name="List Table 4 Accent 3" w:uiPriority="49"/>
+    <w:lsdException w:name="List Table 5 Dark Accent 3" w:uiPriority="50"/>
+    <w:lsdException w:name="List Table 6 Colorful Accent 3" w:uiPriority="51"/>
+    <w:lsdException w:name="List Table 7 Colorful Accent 3" w:uiPriority="52"/>
+    <w:lsdException w:name="List Table 1 Light Accent 4" w:uiPriority="46"/>
+    <w:lsdException w:name="List Table 2 Accent 4" w:uiPriority="47"/>
+    <w:lsdException w:name="List Table 3 Accent 4" w:uiPriority="48"/>
+    <w:lsdException w:name="List Table 4 Accent 4" w:uiPriority="49"/>
+    <w:lsdException w:name="List Table 5 Dark Accent 4" w:uiPriority="50"/>
+    <w:lsdException w:name="List Table 6 Colorful Accent 4" w:uiPriority="51"/>
+    <w:lsdException w:name="List Table 7 Colorful Accent 4" w:uiPriority="52"/>
+    <w:lsdException w:name="List Table 1 Light Accent 5" w:uiPriority="46"/>
+    <w:lsdException w:name="List Table 2 Accent 5" w:uiPriority="47"/>
+    <w:lsdException w:name="List Table 3 Accent 5" w:uiPriority="48"/>
+    <w:lsdException w:name="List Table 4 Accent 5" w:uiPriority="49"/>
+    <w:lsdException w:name="List Table 5 Dark Accent 5" w:uiPriority="50"/>
+    <w:lsdException w:name="List Table 6 Colorful Accent 5" w:uiPriority="51"/>
+    <w:lsdException w:name="List Table 7 Colorful Accent 5" w:uiPriority="52"/>
+    <w:lsdException w:name="List Table 1 Light Accent 6" w:uiPriority="46"/>
+    <w:lsdException w:name="List Table 2 Accent 6" w:uiPriority="47"/>
+    <w:lsdException w:name="List Table 3 Accent 6" w:uiPriority="48"/>
+    <w:lsdException w:name="List Table 4 Accent 6" w:uiPriority="49"/>
+    <w:lsdException w:name="List Table 5 Dark Accent 6" w:uiPriority="50"/>
+    <w:lsdException w:name="List Table 6 Colorful Accent 6" w:uiPriority="51"/>
+    <w:lsdException w:name="List Table 7 Colorful Accent 6" w:uiPriority="52"/>
+    <w:lsdException w:name="Mention" w:semiHidden="1" w:unhideWhenUsed="1"/>
+    <w:lsdException w:name="Smart Hyperlink" w:semiHidden="1" w:unhideWhenUsed="1"/>
+    <w:lsdException w:name="Hashtag" w:semiHidden="1" w:unhideWhenUsed="1"/>
+    <w:lsdException w:name="Unresolved Mention" w:semiHidden="1" w:unhideWhenUsed="1"/>
   </w:latentStyles>
   <w:style w:type="paragraph" w:default="1" w:styleId="Normal">
     <w:name w:val="Normal"/>
@@ -2061,7 +2585,6 @@
     <w:uiPriority w:val="99"/>
     <w:semiHidden/>
     <w:unhideWhenUsed/>
-    <w:qFormat/>
     <w:tblPr>
       <w:tblInd w:w="0" w:type="dxa"/>
       <w:tblCellMar>

</xml_diff>